<commit_message>
Update documents and add PGG_1_1.pdf
Updated PGG_1_1.docx and González_García_Pablo_TEMA_01_AA_02.docx with new content. Added a PDF version of PGG_1_1 for easier distribution and access.
</commit_message>
<xml_diff>
--- a/Despliegue de Aplicaciones Web/PGG_1_1.docx
+++ b/Despliegue de Aplicaciones Web/PGG_1_1.docx
@@ -398,6 +398,7 @@
       </w:pPr>
       <w:r>
         <w:rPr>
+          <w:noProof/>
           <w:u w:val="single"/>
         </w:rPr>
         <w:drawing>
@@ -461,6 +462,9 @@
     </w:p>
     <w:p>
       <w:r>
+        <w:rPr>
+          <w:noProof/>
+        </w:rPr>
         <w:drawing>
           <wp:inline distT="0" distB="0" distL="0" distR="0" wp14:anchorId="33BAE131" wp14:editId="6B628AD0">
             <wp:extent cx="5400040" cy="3775075"/>
@@ -500,6 +504,9 @@
     </w:p>
     <w:p>
       <w:r>
+        <w:rPr>
+          <w:noProof/>
+        </w:rPr>
         <w:lastRenderedPageBreak/>
         <w:drawing>
           <wp:inline distT="0" distB="0" distL="0" distR="0" wp14:anchorId="0BAAC783" wp14:editId="61339C4E">
@@ -545,6 +552,9 @@
     </w:p>
     <w:p>
       <w:r>
+        <w:rPr>
+          <w:noProof/>
+        </w:rPr>
         <w:drawing>
           <wp:inline distT="0" distB="0" distL="0" distR="0" wp14:anchorId="20FCCB71" wp14:editId="2FF510C0">
             <wp:extent cx="5400040" cy="3768090"/>
@@ -588,6 +598,9 @@
         <w:t xml:space="preserve">Indicamos la ubicación donde queremos instalar el programa: </w:t>
       </w:r>
       <w:r>
+        <w:rPr>
+          <w:noProof/>
+        </w:rPr>
         <w:drawing>
           <wp:inline distT="0" distB="0" distL="0" distR="0" wp14:anchorId="046CD40D" wp14:editId="3A68F0FA">
             <wp:extent cx="5400040" cy="3757295"/>
@@ -632,6 +645,9 @@
     </w:p>
     <w:p>
       <w:r>
+        <w:rPr>
+          <w:noProof/>
+        </w:rPr>
         <w:drawing>
           <wp:inline distT="0" distB="0" distL="0" distR="0" wp14:anchorId="64C3C1CF" wp14:editId="5D80E43C">
             <wp:extent cx="5400040" cy="3762375"/>
@@ -689,6 +705,9 @@
     </w:p>
     <w:p>
       <w:r>
+        <w:rPr>
+          <w:noProof/>
+        </w:rPr>
         <w:lastRenderedPageBreak/>
         <w:drawing>
           <wp:inline distT="0" distB="0" distL="0" distR="0" wp14:anchorId="67F519D3" wp14:editId="0E80B3DA">
@@ -734,6 +753,9 @@
     </w:p>
     <w:p>
       <w:r>
+        <w:rPr>
+          <w:noProof/>
+        </w:rPr>
         <w:drawing>
           <wp:inline distT="0" distB="0" distL="0" distR="0" wp14:anchorId="397F4353" wp14:editId="5DF750A3">
             <wp:extent cx="5400040" cy="3758565"/>
@@ -828,6 +850,9 @@
         <w:t xml:space="preserve"> y el apartado Dirección IPv4 nos indicara la dirección IP de nuestra tarjeta Ethernet: </w:t>
       </w:r>
       <w:r>
+        <w:rPr>
+          <w:noProof/>
+        </w:rPr>
         <w:drawing>
           <wp:inline distT="0" distB="0" distL="0" distR="0" wp14:anchorId="22EE6DDB" wp14:editId="6ED5837E">
             <wp:extent cx="5400040" cy="3766820"/>
@@ -876,6 +901,9 @@
     </w:p>
     <w:p>
       <w:r>
+        <w:rPr>
+          <w:noProof/>
+        </w:rPr>
         <w:lastRenderedPageBreak/>
         <w:drawing>
           <wp:inline distT="0" distB="0" distL="0" distR="0" wp14:anchorId="75ED70F0" wp14:editId="2BE3E146">
@@ -921,6 +949,9 @@
     </w:p>
     <w:p>
       <w:r>
+        <w:rPr>
+          <w:noProof/>
+        </w:rPr>
         <w:drawing>
           <wp:inline distT="0" distB="0" distL="0" distR="0" wp14:anchorId="2765846B" wp14:editId="5E45B604">
             <wp:extent cx="5400040" cy="3752215"/>
@@ -964,6 +995,9 @@
         <w:t xml:space="preserve">Los puertos que utiliza XAMPP los podemos ver desde el propio panel de administración de los servicios: </w:t>
       </w:r>
       <w:r>
+        <w:rPr>
+          <w:noProof/>
+        </w:rPr>
         <w:drawing>
           <wp:inline distT="0" distB="0" distL="0" distR="0" wp14:anchorId="0BB22DED" wp14:editId="4FC167DD">
             <wp:extent cx="5400040" cy="3488055"/>
@@ -1009,6 +1043,9 @@
         <w:t xml:space="preserve">htdocs donde guardaremos todos nuestros proyectos etc: </w:t>
       </w:r>
       <w:r>
+        <w:rPr>
+          <w:noProof/>
+        </w:rPr>
         <w:drawing>
           <wp:inline distT="0" distB="0" distL="0" distR="0" wp14:anchorId="45E1A452" wp14:editId="1CF8811C">
             <wp:extent cx="5400040" cy="4070985"/>
@@ -1046,8 +1083,1260 @@
         </w:drawing>
       </w:r>
     </w:p>
+    <w:p>
+      <w:r>
+        <w:lastRenderedPageBreak/>
+        <w:t xml:space="preserve">Localizamos el fichero de configuración “httpd.conf” en </w:t>
+      </w:r>
+      <w:r>
+        <w:t>C:\xampp\apache\conf</w:t>
+      </w:r>
+      <w:r>
+        <w:t>:</w:t>
+      </w:r>
+    </w:p>
+    <w:p>
+      <w:r>
+        <w:drawing>
+          <wp:inline distT="0" distB="0" distL="0" distR="0" wp14:anchorId="4E5D0F9A" wp14:editId="72E5FC59">
+            <wp:extent cx="5400040" cy="4064000"/>
+            <wp:effectExtent l="0" t="0" r="0" b="0"/>
+            <wp:docPr id="234272292" name="Imagen 1" descr="Interfaz de usuario gráfica, Aplicación&#10;&#10;El contenido generado por IA puede ser incorrecto."/>
+            <wp:cNvGraphicFramePr>
+              <a:graphicFrameLocks xmlns:a="http://schemas.openxmlformats.org/drawingml/2006/main" noChangeAspect="1"/>
+            </wp:cNvGraphicFramePr>
+            <a:graphic xmlns:a="http://schemas.openxmlformats.org/drawingml/2006/main">
+              <a:graphicData uri="http://schemas.openxmlformats.org/drawingml/2006/picture">
+                <pic:pic xmlns:pic="http://schemas.openxmlformats.org/drawingml/2006/picture">
+                  <pic:nvPicPr>
+                    <pic:cNvPr id="234272292" name="Imagen 1" descr="Interfaz de usuario gráfica, Aplicación&#10;&#10;El contenido generado por IA puede ser incorrecto."/>
+                    <pic:cNvPicPr/>
+                  </pic:nvPicPr>
+                  <pic:blipFill>
+                    <a:blip r:embed="rId20"/>
+                    <a:stretch>
+                      <a:fillRect/>
+                    </a:stretch>
+                  </pic:blipFill>
+                  <pic:spPr>
+                    <a:xfrm>
+                      <a:off x="0" y="0"/>
+                      <a:ext cx="5400040" cy="4064000"/>
+                    </a:xfrm>
+                    <a:prstGeom prst="rect">
+                      <a:avLst/>
+                    </a:prstGeom>
+                  </pic:spPr>
+                </pic:pic>
+              </a:graphicData>
+            </a:graphic>
+          </wp:inline>
+        </w:drawing>
+      </w:r>
+    </w:p>
+    <w:p>
+      <w:r>
+        <w:t>Dentro de fichero encontramos las siguientes directivas y variables:</w:t>
+      </w:r>
+    </w:p>
+    <w:p>
+      <w:pPr>
+        <w:rPr>
+          <w:b/>
+          <w:bCs/>
+          <w:lang w:eastAsia="es-ES"/>
+        </w:rPr>
+      </w:pPr>
+      <w:r>
+        <w:rPr>
+          <w:b/>
+          <w:bCs/>
+          <w:lang w:eastAsia="es-ES"/>
+        </w:rPr>
+        <w:t>ServerRoot</w:t>
+      </w:r>
+      <w:r>
+        <w:rPr>
+          <w:b/>
+          <w:bCs/>
+          <w:lang w:eastAsia="es-ES"/>
+        </w:rPr>
+        <w:t>:</w:t>
+      </w:r>
+    </w:p>
+    <w:p>
+      <w:pPr>
+        <w:pStyle w:val="Prrafodelista"/>
+        <w:numPr>
+          <w:ilvl w:val="0"/>
+          <w:numId w:val="6"/>
+        </w:numPr>
+        <w:rPr>
+          <w:lang w:eastAsia="es-ES"/>
+        </w:rPr>
+      </w:pPr>
+      <w:r>
+        <w:rPr>
+          <w:lang w:eastAsia="es-ES"/>
+        </w:rPr>
+        <w:t>Significado: Define el directorio principal donde se encuentra la instalación de Apache.</w:t>
+      </w:r>
+    </w:p>
+    <w:p>
+      <w:pPr>
+        <w:pStyle w:val="Prrafodelista"/>
+        <w:numPr>
+          <w:ilvl w:val="0"/>
+          <w:numId w:val="6"/>
+        </w:numPr>
+        <w:rPr>
+          <w:lang w:eastAsia="es-ES"/>
+        </w:rPr>
+      </w:pPr>
+      <w:r>
+        <w:rPr>
+          <w:lang w:eastAsia="es-ES"/>
+        </w:rPr>
+        <w:t>Uso: Es la ruta base que Apache usará para buscar sus archivos de configuración, logs, etc.</w:t>
+      </w:r>
+    </w:p>
+    <w:p>
+      <w:pPr>
+        <w:pStyle w:val="Prrafodelista"/>
+        <w:numPr>
+          <w:ilvl w:val="0"/>
+          <w:numId w:val="6"/>
+        </w:numPr>
+        <w:rPr>
+          <w:lang w:eastAsia="es-ES"/>
+        </w:rPr>
+      </w:pPr>
+      <w:r>
+        <w:rPr>
+          <w:lang w:eastAsia="es-ES"/>
+        </w:rPr>
+        <w:t xml:space="preserve">Valor en XAMPP: </w:t>
+      </w:r>
+      <w:r>
+        <w:rPr>
+          <w:lang w:eastAsia="es-ES"/>
+        </w:rPr>
+        <w:t>Normalmente</w:t>
+      </w:r>
+      <w:r>
+        <w:rPr>
+          <w:lang w:eastAsia="es-ES"/>
+        </w:rPr>
+        <w:t xml:space="preserve"> “C:/xampp/apache”;</w:t>
+      </w:r>
+    </w:p>
+    <w:p>
+      <w:pPr>
+        <w:spacing w:beforeAutospacing="1" w:after="0" w:afterAutospacing="1" w:line="240" w:lineRule="auto"/>
+        <w:ind w:left="360"/>
+        <w:rPr>
+          <w:rFonts w:ascii="Times New Roman" w:eastAsia="Times New Roman" w:hAnsi="Times New Roman" w:cs="Times New Roman"/>
+          <w:kern w:val="0"/>
+          <w:lang w:eastAsia="es-ES"/>
+          <w14:ligatures w14:val="none"/>
+        </w:rPr>
+      </w:pPr>
+    </w:p>
+    <w:p>
+      <w:r>
+        <w:drawing>
+          <wp:inline distT="0" distB="0" distL="0" distR="0" wp14:anchorId="08E08564" wp14:editId="60D1AFFF">
+            <wp:extent cx="5400040" cy="1993265"/>
+            <wp:effectExtent l="0" t="0" r="0" b="6985"/>
+            <wp:docPr id="1493612230" name="Imagen 1" descr="Texto, Carta&#10;&#10;El contenido generado por IA puede ser incorrecto."/>
+            <wp:cNvGraphicFramePr>
+              <a:graphicFrameLocks xmlns:a="http://schemas.openxmlformats.org/drawingml/2006/main" noChangeAspect="1"/>
+            </wp:cNvGraphicFramePr>
+            <a:graphic xmlns:a="http://schemas.openxmlformats.org/drawingml/2006/main">
+              <a:graphicData uri="http://schemas.openxmlformats.org/drawingml/2006/picture">
+                <pic:pic xmlns:pic="http://schemas.openxmlformats.org/drawingml/2006/picture">
+                  <pic:nvPicPr>
+                    <pic:cNvPr id="1493612230" name="Imagen 1" descr="Texto, Carta&#10;&#10;El contenido generado por IA puede ser incorrecto."/>
+                    <pic:cNvPicPr/>
+                  </pic:nvPicPr>
+                  <pic:blipFill>
+                    <a:blip r:embed="rId21"/>
+                    <a:stretch>
+                      <a:fillRect/>
+                    </a:stretch>
+                  </pic:blipFill>
+                  <pic:spPr>
+                    <a:xfrm>
+                      <a:off x="0" y="0"/>
+                      <a:ext cx="5400040" cy="1993265"/>
+                    </a:xfrm>
+                    <a:prstGeom prst="rect">
+                      <a:avLst/>
+                    </a:prstGeom>
+                  </pic:spPr>
+                </pic:pic>
+              </a:graphicData>
+            </a:graphic>
+          </wp:inline>
+        </w:drawing>
+      </w:r>
+    </w:p>
+    <w:p>
+      <w:pPr>
+        <w:tabs>
+          <w:tab w:val="left" w:pos="2175"/>
+        </w:tabs>
+        <w:rPr>
+          <w:b/>
+          <w:bCs/>
+        </w:rPr>
+      </w:pPr>
+      <w:r>
+        <w:rPr>
+          <w:b/>
+          <w:bCs/>
+        </w:rPr>
+        <w:lastRenderedPageBreak/>
+        <w:t>LoadModule:</w:t>
+      </w:r>
+      <w:r>
+        <w:rPr>
+          <w:b/>
+          <w:bCs/>
+        </w:rPr>
+        <w:tab/>
+      </w:r>
+    </w:p>
+    <w:p>
+      <w:pPr>
+        <w:pStyle w:val="Prrafodelista"/>
+        <w:numPr>
+          <w:ilvl w:val="0"/>
+          <w:numId w:val="7"/>
+        </w:numPr>
+        <w:tabs>
+          <w:tab w:val="left" w:pos="2175"/>
+        </w:tabs>
+      </w:pPr>
+      <w:r>
+        <w:t>Significado: Indica a Apache que debe cargar un módulo específico para extender sus funcionalidades.</w:t>
+      </w:r>
+    </w:p>
+    <w:p>
+      <w:pPr>
+        <w:pStyle w:val="Prrafodelista"/>
+        <w:numPr>
+          <w:ilvl w:val="0"/>
+          <w:numId w:val="7"/>
+        </w:numPr>
+        <w:tabs>
+          <w:tab w:val="left" w:pos="2175"/>
+        </w:tabs>
+      </w:pPr>
+      <w:r>
+        <w:t>Uso: La sintaxis es:</w:t>
+      </w:r>
+    </w:p>
+    <w:p>
+      <w:pPr>
+        <w:pStyle w:val="Prrafodelista"/>
+        <w:tabs>
+          <w:tab w:val="left" w:pos="2175"/>
+        </w:tabs>
+        <w:rPr>
+          <w:b/>
+          <w:bCs/>
+        </w:rPr>
+      </w:pPr>
+      <w:r>
+        <w:t>“LoadModule nombre_modulo ruta_modulo”</w:t>
+      </w:r>
+    </w:p>
+    <w:p>
+      <w:pPr>
+        <w:rPr>
+          <w:b/>
+          <w:bCs/>
+        </w:rPr>
+      </w:pPr>
+    </w:p>
+    <w:p>
+      <w:r>
+        <w:drawing>
+          <wp:inline distT="0" distB="0" distL="0" distR="0" wp14:anchorId="32A762F6" wp14:editId="0C5D6977">
+            <wp:extent cx="5400040" cy="3766820"/>
+            <wp:effectExtent l="0" t="0" r="0" b="5080"/>
+            <wp:docPr id="867688105" name="Imagen 1" descr="Texto&#10;&#10;El contenido generado por IA puede ser incorrecto."/>
+            <wp:cNvGraphicFramePr>
+              <a:graphicFrameLocks xmlns:a="http://schemas.openxmlformats.org/drawingml/2006/main" noChangeAspect="1"/>
+            </wp:cNvGraphicFramePr>
+            <a:graphic xmlns:a="http://schemas.openxmlformats.org/drawingml/2006/main">
+              <a:graphicData uri="http://schemas.openxmlformats.org/drawingml/2006/picture">
+                <pic:pic xmlns:pic="http://schemas.openxmlformats.org/drawingml/2006/picture">
+                  <pic:nvPicPr>
+                    <pic:cNvPr id="867688105" name="Imagen 1" descr="Texto&#10;&#10;El contenido generado por IA puede ser incorrecto."/>
+                    <pic:cNvPicPr/>
+                  </pic:nvPicPr>
+                  <pic:blipFill>
+                    <a:blip r:embed="rId22"/>
+                    <a:stretch>
+                      <a:fillRect/>
+                    </a:stretch>
+                  </pic:blipFill>
+                  <pic:spPr>
+                    <a:xfrm>
+                      <a:off x="0" y="0"/>
+                      <a:ext cx="5400040" cy="3766820"/>
+                    </a:xfrm>
+                    <a:prstGeom prst="rect">
+                      <a:avLst/>
+                    </a:prstGeom>
+                  </pic:spPr>
+                </pic:pic>
+              </a:graphicData>
+            </a:graphic>
+          </wp:inline>
+        </w:drawing>
+      </w:r>
+    </w:p>
+    <w:p>
+      <w:pPr>
+        <w:tabs>
+          <w:tab w:val="left" w:pos="2250"/>
+        </w:tabs>
+        <w:rPr>
+          <w:b/>
+          <w:bCs/>
+        </w:rPr>
+      </w:pPr>
+      <w:r>
+        <w:rPr>
+          <w:b/>
+          <w:bCs/>
+        </w:rPr>
+        <w:t>Servername:</w:t>
+      </w:r>
+      <w:r>
+        <w:rPr>
+          <w:b/>
+          <w:bCs/>
+        </w:rPr>
+        <w:tab/>
+      </w:r>
+    </w:p>
+    <w:p>
+      <w:pPr>
+        <w:tabs>
+          <w:tab w:val="left" w:pos="2250"/>
+        </w:tabs>
+      </w:pPr>
+      <w:r>
+        <w:t xml:space="preserve">Significado: </w:t>
+      </w:r>
+      <w:r>
+        <w:t>Especifica el nombre de host y puerto que Apache utiliza como identificación.</w:t>
+      </w:r>
+    </w:p>
+    <w:p>
+      <w:pPr>
+        <w:tabs>
+          <w:tab w:val="left" w:pos="2250"/>
+        </w:tabs>
+      </w:pPr>
+      <w:r>
+        <w:t xml:space="preserve">Uso: </w:t>
+      </w:r>
+      <w:r>
+        <w:t>Evita advertencias de “FQDN no configurado”.</w:t>
+      </w:r>
+    </w:p>
+    <w:p>
+      <w:pPr>
+        <w:rPr>
+          <w:b/>
+          <w:bCs/>
+        </w:rPr>
+      </w:pPr>
+    </w:p>
+    <w:p>
+      <w:pPr>
+        <w:rPr>
+          <w:b/>
+          <w:bCs/>
+        </w:rPr>
+      </w:pPr>
+      <w:r>
+        <w:rPr>
+          <w:b/>
+          <w:bCs/>
+        </w:rPr>
+        <w:drawing>
+          <wp:inline distT="0" distB="0" distL="0" distR="0" wp14:anchorId="1BFD103F" wp14:editId="38274111">
+            <wp:extent cx="5400040" cy="1242695"/>
+            <wp:effectExtent l="0" t="0" r="0" b="0"/>
+            <wp:docPr id="1578841433" name="Imagen 1" descr="Texto&#10;&#10;El contenido generado por IA puede ser incorrecto."/>
+            <wp:cNvGraphicFramePr>
+              <a:graphicFrameLocks xmlns:a="http://schemas.openxmlformats.org/drawingml/2006/main" noChangeAspect="1"/>
+            </wp:cNvGraphicFramePr>
+            <a:graphic xmlns:a="http://schemas.openxmlformats.org/drawingml/2006/main">
+              <a:graphicData uri="http://schemas.openxmlformats.org/drawingml/2006/picture">
+                <pic:pic xmlns:pic="http://schemas.openxmlformats.org/drawingml/2006/picture">
+                  <pic:nvPicPr>
+                    <pic:cNvPr id="1578841433" name="Imagen 1" descr="Texto&#10;&#10;El contenido generado por IA puede ser incorrecto."/>
+                    <pic:cNvPicPr/>
+                  </pic:nvPicPr>
+                  <pic:blipFill>
+                    <a:blip r:embed="rId23"/>
+                    <a:stretch>
+                      <a:fillRect/>
+                    </a:stretch>
+                  </pic:blipFill>
+                  <pic:spPr>
+                    <a:xfrm>
+                      <a:off x="0" y="0"/>
+                      <a:ext cx="5400040" cy="1242695"/>
+                    </a:xfrm>
+                    <a:prstGeom prst="rect">
+                      <a:avLst/>
+                    </a:prstGeom>
+                  </pic:spPr>
+                </pic:pic>
+              </a:graphicData>
+            </a:graphic>
+          </wp:inline>
+        </w:drawing>
+      </w:r>
+    </w:p>
+    <w:p>
+      <w:pPr>
+        <w:rPr>
+          <w:b/>
+          <w:bCs/>
+        </w:rPr>
+      </w:pPr>
+      <w:r>
+        <w:rPr>
+          <w:b/>
+          <w:bCs/>
+        </w:rPr>
+        <w:t>&lt;Directory /&gt;:</w:t>
+      </w:r>
+    </w:p>
+    <w:p>
+      <w:r>
+        <w:t xml:space="preserve">Este bloque controla los permisos sobre el </w:t>
+      </w:r>
+      <w:r>
+        <w:rPr>
+          <w:b/>
+          <w:bCs/>
+        </w:rPr>
+        <w:t>directorio raíz del sistema</w:t>
+      </w:r>
+      <w:r>
+        <w:t xml:space="preserve"> (/).</w:t>
+      </w:r>
+    </w:p>
+    <w:p>
+      <w:pPr>
+        <w:pStyle w:val="Prrafodelista"/>
+        <w:numPr>
+          <w:ilvl w:val="0"/>
+          <w:numId w:val="7"/>
+        </w:numPr>
+      </w:pPr>
+      <w:r>
+        <w:lastRenderedPageBreak/>
+        <w:t>AllowOverride none: No se permiten archivos .htaccess que sobreescriban la configuración.</w:t>
+      </w:r>
+    </w:p>
+    <w:p>
+      <w:pPr>
+        <w:pStyle w:val="Prrafodelista"/>
+        <w:numPr>
+          <w:ilvl w:val="0"/>
+          <w:numId w:val="7"/>
+        </w:numPr>
+      </w:pPr>
+      <w:r>
+        <w:t>Require all denied: Se deniega el acceso a todos los clientes desde el directorio raíz.</w:t>
+      </w:r>
+    </w:p>
+    <w:p>
+      <w:pPr>
+        <w:pStyle w:val="Prrafodelista"/>
+        <w:numPr>
+          <w:ilvl w:val="0"/>
+          <w:numId w:val="7"/>
+        </w:numPr>
+      </w:pPr>
+      <w:r>
+        <w:t>Objetivo: Seguridad: evitar que se pueda navegar todo el sistema desde el servidor web.</w:t>
+      </w:r>
+    </w:p>
+    <w:p/>
+    <w:p>
+      <w:r>
+        <w:drawing>
+          <wp:inline distT="0" distB="0" distL="0" distR="0" wp14:anchorId="2EDEBE51" wp14:editId="2A3295C1">
+            <wp:extent cx="5306165" cy="1476581"/>
+            <wp:effectExtent l="0" t="0" r="8890" b="9525"/>
+            <wp:docPr id="603617164" name="Imagen 1" descr="Texto&#10;&#10;El contenido generado por IA puede ser incorrecto."/>
+            <wp:cNvGraphicFramePr>
+              <a:graphicFrameLocks xmlns:a="http://schemas.openxmlformats.org/drawingml/2006/main" noChangeAspect="1"/>
+            </wp:cNvGraphicFramePr>
+            <a:graphic xmlns:a="http://schemas.openxmlformats.org/drawingml/2006/main">
+              <a:graphicData uri="http://schemas.openxmlformats.org/drawingml/2006/picture">
+                <pic:pic xmlns:pic="http://schemas.openxmlformats.org/drawingml/2006/picture">
+                  <pic:nvPicPr>
+                    <pic:cNvPr id="603617164" name="Imagen 1" descr="Texto&#10;&#10;El contenido generado por IA puede ser incorrecto."/>
+                    <pic:cNvPicPr/>
+                  </pic:nvPicPr>
+                  <pic:blipFill>
+                    <a:blip r:embed="rId24"/>
+                    <a:stretch>
+                      <a:fillRect/>
+                    </a:stretch>
+                  </pic:blipFill>
+                  <pic:spPr>
+                    <a:xfrm>
+                      <a:off x="0" y="0"/>
+                      <a:ext cx="5306165" cy="1476581"/>
+                    </a:xfrm>
+                    <a:prstGeom prst="rect">
+                      <a:avLst/>
+                    </a:prstGeom>
+                  </pic:spPr>
+                </pic:pic>
+              </a:graphicData>
+            </a:graphic>
+          </wp:inline>
+        </w:drawing>
+      </w:r>
+    </w:p>
+    <w:p>
+      <w:pPr>
+        <w:rPr>
+          <w:b/>
+          <w:bCs/>
+        </w:rPr>
+      </w:pPr>
+      <w:r>
+        <w:rPr>
+          <w:b/>
+          <w:bCs/>
+        </w:rPr>
+        <w:t>DocumentRoot "C:/xampp/htdocs"</w:t>
+      </w:r>
+      <w:r>
+        <w:rPr>
+          <w:b/>
+          <w:bCs/>
+        </w:rPr>
+        <w:t>:</w:t>
+      </w:r>
+    </w:p>
+    <w:p>
+      <w:pPr>
+        <w:pStyle w:val="Prrafodelista"/>
+        <w:numPr>
+          <w:ilvl w:val="0"/>
+          <w:numId w:val="7"/>
+        </w:numPr>
+      </w:pPr>
+      <w:r>
+        <w:t>Significado: Define la carpeta que será el punto de inicio del servidor web (donde Apache buscará los archivos a servir).</w:t>
+      </w:r>
+    </w:p>
+    <w:p>
+      <w:pPr>
+        <w:pStyle w:val="Prrafodelista"/>
+        <w:numPr>
+          <w:ilvl w:val="0"/>
+          <w:numId w:val="7"/>
+        </w:numPr>
+      </w:pPr>
+      <w:r>
+        <w:t>Valor en XAMPP: "C:/xampp/htdocs".</w:t>
+      </w:r>
+    </w:p>
+    <w:p>
+      <w:pPr>
+        <w:pStyle w:val="Prrafodelista"/>
+        <w:numPr>
+          <w:ilvl w:val="0"/>
+          <w:numId w:val="7"/>
+        </w:numPr>
+      </w:pPr>
+      <w:r>
+        <w:t>Uso: Si visitas http://localhost/, Apache busca el archivo index.php o index.html en esa carpeta.</w:t>
+      </w:r>
+    </w:p>
+    <w:p>
+      <w:r>
+        <w:drawing>
+          <wp:inline distT="0" distB="0" distL="0" distR="0" wp14:anchorId="18181AB0" wp14:editId="76EF7C5B">
+            <wp:extent cx="5400040" cy="1177925"/>
+            <wp:effectExtent l="0" t="0" r="0" b="3175"/>
+            <wp:docPr id="1051956019" name="Imagen 1" descr="Texto, Carta&#10;&#10;El contenido generado por IA puede ser incorrecto."/>
+            <wp:cNvGraphicFramePr>
+              <a:graphicFrameLocks xmlns:a="http://schemas.openxmlformats.org/drawingml/2006/main" noChangeAspect="1"/>
+            </wp:cNvGraphicFramePr>
+            <a:graphic xmlns:a="http://schemas.openxmlformats.org/drawingml/2006/main">
+              <a:graphicData uri="http://schemas.openxmlformats.org/drawingml/2006/picture">
+                <pic:pic xmlns:pic="http://schemas.openxmlformats.org/drawingml/2006/picture">
+                  <pic:nvPicPr>
+                    <pic:cNvPr id="1051956019" name="Imagen 1" descr="Texto, Carta&#10;&#10;El contenido generado por IA puede ser incorrecto."/>
+                    <pic:cNvPicPr/>
+                  </pic:nvPicPr>
+                  <pic:blipFill>
+                    <a:blip r:embed="rId25"/>
+                    <a:stretch>
+                      <a:fillRect/>
+                    </a:stretch>
+                  </pic:blipFill>
+                  <pic:spPr>
+                    <a:xfrm>
+                      <a:off x="0" y="0"/>
+                      <a:ext cx="5400040" cy="1177925"/>
+                    </a:xfrm>
+                    <a:prstGeom prst="rect">
+                      <a:avLst/>
+                    </a:prstGeom>
+                  </pic:spPr>
+                </pic:pic>
+              </a:graphicData>
+            </a:graphic>
+          </wp:inline>
+        </w:drawing>
+      </w:r>
+    </w:p>
+    <w:p>
+      <w:pPr>
+        <w:rPr>
+          <w:b/>
+          <w:bCs/>
+        </w:rPr>
+      </w:pPr>
+      <w:r>
+        <w:rPr>
+          <w:b/>
+          <w:bCs/>
+        </w:rPr>
+        <w:t>&lt;Directory "C:/xampp/htdocs"&gt;</w:t>
+      </w:r>
+      <w:r>
+        <w:rPr>
+          <w:b/>
+          <w:bCs/>
+        </w:rPr>
+        <w:t>:</w:t>
+      </w:r>
+    </w:p>
+    <w:p>
+      <w:r>
+        <w:t xml:space="preserve">Este bloque controla permisos sobre el directorio </w:t>
+      </w:r>
+      <w:r>
+        <w:rPr>
+          <w:b/>
+          <w:bCs/>
+        </w:rPr>
+        <w:t>htdocs</w:t>
+      </w:r>
+      <w:r>
+        <w:t xml:space="preserve"> (carpeta pública de XAMPP).</w:t>
+      </w:r>
+    </w:p>
+    <w:p>
+      <w:pPr>
+        <w:pStyle w:val="Prrafodelista"/>
+        <w:numPr>
+          <w:ilvl w:val="0"/>
+          <w:numId w:val="10"/>
+        </w:numPr>
+      </w:pPr>
+      <w:r>
+        <w:rPr>
+          <w:b/>
+          <w:bCs/>
+        </w:rPr>
+        <w:t>Options Indexes FollowSymLinks Includes ExecCGI:</w:t>
+      </w:r>
+    </w:p>
+    <w:p>
+      <w:pPr>
+        <w:numPr>
+          <w:ilvl w:val="0"/>
+          <w:numId w:val="11"/>
+        </w:numPr>
+      </w:pPr>
+      <w:r>
+        <w:t>Indexes → Muestra listado de archivos si no hay index.html/php.</w:t>
+      </w:r>
+    </w:p>
+    <w:p>
+      <w:pPr>
+        <w:numPr>
+          <w:ilvl w:val="0"/>
+          <w:numId w:val="11"/>
+        </w:numPr>
+      </w:pPr>
+      <w:r>
+        <w:t>FollowSymLinks → Permite seguir enlaces simbólicos.</w:t>
+      </w:r>
+    </w:p>
+    <w:p>
+      <w:pPr>
+        <w:numPr>
+          <w:ilvl w:val="0"/>
+          <w:numId w:val="11"/>
+        </w:numPr>
+      </w:pPr>
+      <w:r>
+        <w:t>Includes → Habilita Server Side Includes (SSI).</w:t>
+      </w:r>
+    </w:p>
+    <w:p>
+      <w:pPr>
+        <w:numPr>
+          <w:ilvl w:val="0"/>
+          <w:numId w:val="11"/>
+        </w:numPr>
+      </w:pPr>
+      <w:r>
+        <w:t>ExecCGI → Permite ejecutar scripts CGI.</w:t>
+      </w:r>
+    </w:p>
+    <w:p>
+      <w:pPr>
+        <w:pStyle w:val="Prrafodelista"/>
+        <w:numPr>
+          <w:ilvl w:val="0"/>
+          <w:numId w:val="11"/>
+        </w:numPr>
+      </w:pPr>
+      <w:r>
+        <w:rPr>
+          <w:b/>
+          <w:bCs/>
+        </w:rPr>
+        <w:lastRenderedPageBreak/>
+        <w:t>AllowOverride All:</w:t>
+      </w:r>
+      <w:r>
+        <w:t xml:space="preserve"> Permite que los archivos .htaccess modifiquen la configuración.</w:t>
+      </w:r>
+    </w:p>
+    <w:p>
+      <w:pPr>
+        <w:pStyle w:val="Prrafodelista"/>
+        <w:numPr>
+          <w:ilvl w:val="0"/>
+          <w:numId w:val="11"/>
+        </w:numPr>
+      </w:pPr>
+      <w:r>
+        <w:rPr>
+          <w:b/>
+          <w:bCs/>
+        </w:rPr>
+        <w:t>Require all granted:</w:t>
+      </w:r>
+      <w:r>
+        <w:t xml:space="preserve"> Concede acceso a todos los clientes.</w:t>
+      </w:r>
+    </w:p>
+    <w:p/>
+    <w:p>
+      <w:r>
+        <w:drawing>
+          <wp:inline distT="0" distB="0" distL="0" distR="0" wp14:anchorId="1F9B71F9" wp14:editId="72446B1E">
+            <wp:extent cx="5400040" cy="3978275"/>
+            <wp:effectExtent l="0" t="0" r="0" b="3175"/>
+            <wp:docPr id="1448376166" name="Imagen 1" descr="Texto&#10;&#10;El contenido generado por IA puede ser incorrecto."/>
+            <wp:cNvGraphicFramePr>
+              <a:graphicFrameLocks xmlns:a="http://schemas.openxmlformats.org/drawingml/2006/main" noChangeAspect="1"/>
+            </wp:cNvGraphicFramePr>
+            <a:graphic xmlns:a="http://schemas.openxmlformats.org/drawingml/2006/main">
+              <a:graphicData uri="http://schemas.openxmlformats.org/drawingml/2006/picture">
+                <pic:pic xmlns:pic="http://schemas.openxmlformats.org/drawingml/2006/picture">
+                  <pic:nvPicPr>
+                    <pic:cNvPr id="1448376166" name="Imagen 1" descr="Texto&#10;&#10;El contenido generado por IA puede ser incorrecto."/>
+                    <pic:cNvPicPr/>
+                  </pic:nvPicPr>
+                  <pic:blipFill>
+                    <a:blip r:embed="rId26"/>
+                    <a:stretch>
+                      <a:fillRect/>
+                    </a:stretch>
+                  </pic:blipFill>
+                  <pic:spPr>
+                    <a:xfrm>
+                      <a:off x="0" y="0"/>
+                      <a:ext cx="5400040" cy="3978275"/>
+                    </a:xfrm>
+                    <a:prstGeom prst="rect">
+                      <a:avLst/>
+                    </a:prstGeom>
+                  </pic:spPr>
+                </pic:pic>
+              </a:graphicData>
+            </a:graphic>
+          </wp:inline>
+        </w:drawing>
+      </w:r>
+    </w:p>
+    <w:p>
+      <w:pPr>
+        <w:rPr>
+          <w:b/>
+          <w:bCs/>
+        </w:rPr>
+      </w:pPr>
+      <w:r>
+        <w:rPr>
+          <w:b/>
+          <w:bCs/>
+        </w:rPr>
+        <w:t>ErrorLog:</w:t>
+      </w:r>
+    </w:p>
+    <w:p>
+      <w:pPr>
+        <w:pStyle w:val="Prrafodelista"/>
+        <w:numPr>
+          <w:ilvl w:val="0"/>
+          <w:numId w:val="11"/>
+        </w:numPr>
+      </w:pPr>
+      <w:r>
+        <w:rPr>
+          <w:b/>
+          <w:bCs/>
+        </w:rPr>
+        <w:t>Significado:</w:t>
+      </w:r>
+      <w:r>
+        <w:t xml:space="preserve"> Ruta donde Apache guarda los registros de errores.</w:t>
+      </w:r>
+    </w:p>
+    <w:p>
+      <w:pPr>
+        <w:pStyle w:val="Prrafodelista"/>
+        <w:numPr>
+          <w:ilvl w:val="0"/>
+          <w:numId w:val="11"/>
+        </w:numPr>
+      </w:pPr>
+      <w:r>
+        <w:rPr>
+          <w:b/>
+          <w:bCs/>
+        </w:rPr>
+        <w:t>Uso:</w:t>
+      </w:r>
+      <w:r>
+        <w:t xml:space="preserve"> Ayuda en la depuración de fallos.</w:t>
+      </w:r>
+    </w:p>
+    <w:p>
+      <w:r>
+        <w:drawing>
+          <wp:inline distT="0" distB="0" distL="0" distR="0" wp14:anchorId="5FC27426" wp14:editId="0C5A3039">
+            <wp:extent cx="5400040" cy="1398905"/>
+            <wp:effectExtent l="0" t="0" r="0" b="0"/>
+            <wp:docPr id="1601423542" name="Imagen 1" descr="Texto, Carta&#10;&#10;El contenido generado por IA puede ser incorrecto."/>
+            <wp:cNvGraphicFramePr>
+              <a:graphicFrameLocks xmlns:a="http://schemas.openxmlformats.org/drawingml/2006/main" noChangeAspect="1"/>
+            </wp:cNvGraphicFramePr>
+            <a:graphic xmlns:a="http://schemas.openxmlformats.org/drawingml/2006/main">
+              <a:graphicData uri="http://schemas.openxmlformats.org/drawingml/2006/picture">
+                <pic:pic xmlns:pic="http://schemas.openxmlformats.org/drawingml/2006/picture">
+                  <pic:nvPicPr>
+                    <pic:cNvPr id="1601423542" name="Imagen 1" descr="Texto, Carta&#10;&#10;El contenido generado por IA puede ser incorrecto."/>
+                    <pic:cNvPicPr/>
+                  </pic:nvPicPr>
+                  <pic:blipFill>
+                    <a:blip r:embed="rId27"/>
+                    <a:stretch>
+                      <a:fillRect/>
+                    </a:stretch>
+                  </pic:blipFill>
+                  <pic:spPr>
+                    <a:xfrm>
+                      <a:off x="0" y="0"/>
+                      <a:ext cx="5400040" cy="1398905"/>
+                    </a:xfrm>
+                    <a:prstGeom prst="rect">
+                      <a:avLst/>
+                    </a:prstGeom>
+                  </pic:spPr>
+                </pic:pic>
+              </a:graphicData>
+            </a:graphic>
+          </wp:inline>
+        </w:drawing>
+      </w:r>
+    </w:p>
+    <w:p>
+      <w:pPr>
+        <w:rPr>
+          <w:b/>
+          <w:bCs/>
+        </w:rPr>
+      </w:pPr>
+      <w:r>
+        <w:rPr>
+          <w:b/>
+          <w:bCs/>
+        </w:rPr>
+        <w:t>LogLevel:</w:t>
+      </w:r>
+    </w:p>
+    <w:p>
+      <w:pPr>
+        <w:pStyle w:val="Prrafodelista"/>
+        <w:numPr>
+          <w:ilvl w:val="0"/>
+          <w:numId w:val="11"/>
+        </w:numPr>
+      </w:pPr>
+      <w:r>
+        <w:t>Significado: Controla el nivel de detalle de los mensajes que Apache escribe en los logs.</w:t>
+      </w:r>
+    </w:p>
+    <w:p>
+      <w:pPr>
+        <w:pStyle w:val="Prrafodelista"/>
+        <w:numPr>
+          <w:ilvl w:val="0"/>
+          <w:numId w:val="13"/>
+        </w:numPr>
+      </w:pPr>
+      <w:r>
+        <w:t>Uso:</w:t>
+      </w:r>
+    </w:p>
+    <w:p>
+      <w:pPr>
+        <w:numPr>
+          <w:ilvl w:val="0"/>
+          <w:numId w:val="14"/>
+        </w:numPr>
+      </w:pPr>
+      <w:r>
+        <w:t>emerg (más crítico) → debug (más detallado).</w:t>
+      </w:r>
+    </w:p>
+    <w:p>
+      <w:pPr>
+        <w:pStyle w:val="Prrafodelista"/>
+        <w:numPr>
+          <w:ilvl w:val="0"/>
+          <w:numId w:val="14"/>
+        </w:numPr>
+      </w:pPr>
+      <w:r>
+        <w:lastRenderedPageBreak/>
+        <w:t>El XAMPP sueleestar en warn por defecto.</w:t>
+      </w:r>
+    </w:p>
+    <w:p/>
+    <w:p>
+      <w:r>
+        <w:drawing>
+          <wp:inline distT="0" distB="0" distL="0" distR="0" wp14:anchorId="3E3C7DA6" wp14:editId="5755B4B4">
+            <wp:extent cx="5163271" cy="1086002"/>
+            <wp:effectExtent l="0" t="0" r="0" b="0"/>
+            <wp:docPr id="1659627891" name="Imagen 1" descr="Texto&#10;&#10;El contenido generado por IA puede ser incorrecto."/>
+            <wp:cNvGraphicFramePr>
+              <a:graphicFrameLocks xmlns:a="http://schemas.openxmlformats.org/drawingml/2006/main" noChangeAspect="1"/>
+            </wp:cNvGraphicFramePr>
+            <a:graphic xmlns:a="http://schemas.openxmlformats.org/drawingml/2006/main">
+              <a:graphicData uri="http://schemas.openxmlformats.org/drawingml/2006/picture">
+                <pic:pic xmlns:pic="http://schemas.openxmlformats.org/drawingml/2006/picture">
+                  <pic:nvPicPr>
+                    <pic:cNvPr id="1659627891" name="Imagen 1" descr="Texto&#10;&#10;El contenido generado por IA puede ser incorrecto."/>
+                    <pic:cNvPicPr/>
+                  </pic:nvPicPr>
+                  <pic:blipFill>
+                    <a:blip r:embed="rId28"/>
+                    <a:stretch>
+                      <a:fillRect/>
+                    </a:stretch>
+                  </pic:blipFill>
+                  <pic:spPr>
+                    <a:xfrm>
+                      <a:off x="0" y="0"/>
+                      <a:ext cx="5163271" cy="1086002"/>
+                    </a:xfrm>
+                    <a:prstGeom prst="rect">
+                      <a:avLst/>
+                    </a:prstGeom>
+                  </pic:spPr>
+                </pic:pic>
+              </a:graphicData>
+            </a:graphic>
+          </wp:inline>
+        </w:drawing>
+      </w:r>
+    </w:p>
+    <w:p/>
+    <w:p>
+      <w:pPr>
+        <w:rPr>
+          <w:b/>
+          <w:bCs/>
+        </w:rPr>
+      </w:pPr>
+      <w:r>
+        <w:rPr>
+          <w:b/>
+          <w:bCs/>
+        </w:rPr>
+        <w:t>&lt;IfModule mime_magic_module&gt;</w:t>
+      </w:r>
+      <w:r>
+        <w:rPr>
+          <w:b/>
+          <w:bCs/>
+        </w:rPr>
+        <w:t>:</w:t>
+      </w:r>
+    </w:p>
+    <w:p>
+      <w:r>
+        <w:t xml:space="preserve">Este bloque solo se ejecuta si el módulo </w:t>
+      </w:r>
+      <w:r>
+        <w:rPr>
+          <w:b/>
+          <w:bCs/>
+        </w:rPr>
+        <w:t>mime_magic_module</w:t>
+      </w:r>
+      <w:r>
+        <w:t xml:space="preserve"> está cargado.</w:t>
+      </w:r>
+    </w:p>
+    <w:p>
+      <w:pPr>
+        <w:numPr>
+          <w:ilvl w:val="0"/>
+          <w:numId w:val="15"/>
+        </w:numPr>
+      </w:pPr>
+      <w:r>
+        <w:rPr>
+          <w:b/>
+          <w:bCs/>
+        </w:rPr>
+        <w:t>MIMEMagicFile "conf/magic":</w:t>
+      </w:r>
+      <w:r>
+        <w:t xml:space="preserve"> Indica el archivo de reglas que Apache usará para detectar automáticamente el tipo de contenido (MIME) en función de la firma de los archivos.</w:t>
+      </w:r>
+    </w:p>
+    <w:p>
+      <w:pPr>
+        <w:numPr>
+          <w:ilvl w:val="0"/>
+          <w:numId w:val="15"/>
+        </w:numPr>
+      </w:pPr>
+      <w:r>
+        <w:rPr>
+          <w:b/>
+          <w:bCs/>
+        </w:rPr>
+        <w:t>Uso:</w:t>
+      </w:r>
+      <w:r>
+        <w:t xml:space="preserve"> Mejorar la detección de tipos de archivo servidos al navegador.</w:t>
+      </w:r>
+    </w:p>
+    <w:p/>
+    <w:p>
+      <w:r>
+        <w:drawing>
+          <wp:inline distT="0" distB="0" distL="0" distR="0" wp14:anchorId="615CAEF7" wp14:editId="667CBE7E">
+            <wp:extent cx="5400040" cy="1234440"/>
+            <wp:effectExtent l="0" t="0" r="0" b="3810"/>
+            <wp:docPr id="265552748" name="Imagen 1" descr="Texto&#10;&#10;El contenido generado por IA puede ser incorrecto."/>
+            <wp:cNvGraphicFramePr>
+              <a:graphicFrameLocks xmlns:a="http://schemas.openxmlformats.org/drawingml/2006/main" noChangeAspect="1"/>
+            </wp:cNvGraphicFramePr>
+            <a:graphic xmlns:a="http://schemas.openxmlformats.org/drawingml/2006/main">
+              <a:graphicData uri="http://schemas.openxmlformats.org/drawingml/2006/picture">
+                <pic:pic xmlns:pic="http://schemas.openxmlformats.org/drawingml/2006/picture">
+                  <pic:nvPicPr>
+                    <pic:cNvPr id="265552748" name="Imagen 1" descr="Texto&#10;&#10;El contenido generado por IA puede ser incorrecto."/>
+                    <pic:cNvPicPr/>
+                  </pic:nvPicPr>
+                  <pic:blipFill>
+                    <a:blip r:embed="rId29"/>
+                    <a:stretch>
+                      <a:fillRect/>
+                    </a:stretch>
+                  </pic:blipFill>
+                  <pic:spPr>
+                    <a:xfrm>
+                      <a:off x="0" y="0"/>
+                      <a:ext cx="5400040" cy="1234440"/>
+                    </a:xfrm>
+                    <a:prstGeom prst="rect">
+                      <a:avLst/>
+                    </a:prstGeom>
+                  </pic:spPr>
+                </pic:pic>
+              </a:graphicData>
+            </a:graphic>
+          </wp:inline>
+        </w:drawing>
+      </w:r>
+    </w:p>
+    <w:p/>
+    <w:p>
+      <w:pPr>
+        <w:rPr>
+          <w:b/>
+          <w:bCs/>
+        </w:rPr>
+      </w:pPr>
+      <w:r>
+        <w:rPr>
+          <w:b/>
+          <w:bCs/>
+        </w:rPr>
+        <w:t>Include conf/extra/httpd-vhosts.conf</w:t>
+      </w:r>
+      <w:r>
+        <w:rPr>
+          <w:b/>
+          <w:bCs/>
+        </w:rPr>
+        <w:t>:</w:t>
+      </w:r>
+    </w:p>
+    <w:p>
+      <w:pPr>
+        <w:pStyle w:val="Prrafodelista"/>
+        <w:numPr>
+          <w:ilvl w:val="0"/>
+          <w:numId w:val="15"/>
+        </w:numPr>
+      </w:pPr>
+      <w:r>
+        <w:t>Significado: Instrucción para que Apache cargue otro archivo de configuración.</w:t>
+      </w:r>
+    </w:p>
+    <w:p>
+      <w:pPr>
+        <w:pStyle w:val="Prrafodelista"/>
+        <w:numPr>
+          <w:ilvl w:val="0"/>
+          <w:numId w:val="15"/>
+        </w:numPr>
+      </w:pPr>
+      <w:r>
+        <w:t>Uso: httpd-vhosts.conf permite definir Virtual Hosts, es decir, varios sitios web en el mismo servidor (ej: proyecto1.local, proyecto2.local).</w:t>
+      </w:r>
+    </w:p>
+    <w:p>
+      <w:pPr>
+        <w:pStyle w:val="Prrafodelista"/>
+        <w:numPr>
+          <w:ilvl w:val="0"/>
+          <w:numId w:val="15"/>
+        </w:numPr>
+      </w:pPr>
+      <w:r>
+        <w:t>Valor en XAMPP: "conf/extra/httpd-vhosts.conf".</w:t>
+      </w:r>
+    </w:p>
+    <w:p>
+      <w:pPr>
+        <w:rPr>
+          <w:b/>
+          <w:bCs/>
+        </w:rPr>
+      </w:pPr>
+    </w:p>
+    <w:p>
+      <w:r>
+        <w:drawing>
+          <wp:inline distT="0" distB="0" distL="0" distR="0" wp14:anchorId="5B32F68B" wp14:editId="3A5DD5D4">
+            <wp:extent cx="2924583" cy="495369"/>
+            <wp:effectExtent l="0" t="0" r="9525" b="0"/>
+            <wp:docPr id="1054191373" name="Imagen 1" descr="Imagen que contiene nombre de la empresa&#10;&#10;El contenido generado por IA puede ser incorrecto."/>
+            <wp:cNvGraphicFramePr>
+              <a:graphicFrameLocks xmlns:a="http://schemas.openxmlformats.org/drawingml/2006/main" noChangeAspect="1"/>
+            </wp:cNvGraphicFramePr>
+            <a:graphic xmlns:a="http://schemas.openxmlformats.org/drawingml/2006/main">
+              <a:graphicData uri="http://schemas.openxmlformats.org/drawingml/2006/picture">
+                <pic:pic xmlns:pic="http://schemas.openxmlformats.org/drawingml/2006/picture">
+                  <pic:nvPicPr>
+                    <pic:cNvPr id="1054191373" name="Imagen 1" descr="Imagen que contiene nombre de la empresa&#10;&#10;El contenido generado por IA puede ser incorrecto."/>
+                    <pic:cNvPicPr/>
+                  </pic:nvPicPr>
+                  <pic:blipFill>
+                    <a:blip r:embed="rId30"/>
+                    <a:stretch>
+                      <a:fillRect/>
+                    </a:stretch>
+                  </pic:blipFill>
+                  <pic:spPr>
+                    <a:xfrm>
+                      <a:off x="0" y="0"/>
+                      <a:ext cx="2924583" cy="495369"/>
+                    </a:xfrm>
+                    <a:prstGeom prst="rect">
+                      <a:avLst/>
+                    </a:prstGeom>
+                  </pic:spPr>
+                </pic:pic>
+              </a:graphicData>
+            </a:graphic>
+          </wp:inline>
+        </w:drawing>
+      </w:r>
+    </w:p>
+    <w:p/>
+    <w:p>
+      <w:pPr>
+        <w:rPr>
+          <w:b/>
+          <w:bCs/>
+        </w:rPr>
+      </w:pPr>
+    </w:p>
+    <w:p>
+      <w:pPr>
+        <w:rPr>
+          <w:b/>
+          <w:bCs/>
+        </w:rPr>
+      </w:pPr>
+      <w:r>
+        <w:rPr>
+          <w:b/>
+          <w:bCs/>
+        </w:rPr>
+        <w:lastRenderedPageBreak/>
+        <w:t>CONCLUSIÓN:</w:t>
+      </w:r>
+    </w:p>
+    <w:p>
+      <w:r>
+        <w:t>El proceso ha sido bastante sencillo no he encontrado ninguna dificultad significativa. He trabajado con ayuda de la pagina aportada por el tutor. Me parece que XAMPP es una herramienta bastante útil ahora de trabajar en un entorno local</w:t>
+      </w:r>
+      <w:r>
+        <w:t xml:space="preserve"> como desarrollador web que es nuestra especialidad ya que pone a tu disposición un servicio web y uno de bases de datos que es lo básico para cualquier programador.</w:t>
+      </w:r>
+    </w:p>
     <w:sectPr>
-      <w:headerReference w:type="default" r:id="rId20"/>
+      <w:headerReference w:type="default" r:id="rId31"/>
       <w:pgSz w:w="11906" w:h="16838"/>
       <w:pgMar w:top="1417" w:right="1701" w:bottom="1417" w:left="1701" w:header="708" w:footer="708" w:gutter="0"/>
       <w:cols w:space="708"/>
@@ -1135,6 +2424,268 @@
 <file path=word/numbering.xml><?xml version="1.0" encoding="utf-8"?>
 <w:numbering xmlns:wpc="http://schemas.microsoft.com/office/word/2010/wordprocessingCanvas" xmlns:cx="http://schemas.microsoft.com/office/drawing/2014/chartex" xmlns:cx1="http://schemas.microsoft.com/office/drawing/2015/9/8/chartex" xmlns:cx2="http://schemas.microsoft.com/office/drawing/2015/10/21/chartex" xmlns:cx3="http://schemas.microsoft.com/office/drawing/2016/5/9/chartex" xmlns:cx4="http://schemas.microsoft.com/office/drawing/2016/5/10/chartex" xmlns:cx5="http://schemas.microsoft.com/office/drawing/2016/5/11/chartex" xmlns:cx6="http://schemas.microsoft.com/office/drawing/2016/5/12/chartex" xmlns:cx7="http://schemas.microsoft.com/office/drawing/2016/5/13/chartex" xmlns:cx8="http://schemas.microsoft.com/office/drawing/2016/5/14/chartex" xmlns:mc="http://schemas.openxmlformats.org/markup-compatibility/2006" xmlns:aink="http://schemas.microsoft.com/office/drawing/2016/ink" xmlns:am3d="http://schemas.microsoft.com/office/drawing/2017/model3d" xmlns:o="urn:schemas-microsoft-com:office:office" xmlns:oel="http://schemas.microsoft.com/office/2019/extlst" xmlns:r="http://schemas.openxmlformats.org/officeDocument/2006/relationships" xmlns:m="http://schemas.openxmlformats.org/officeDocument/2006/math" xmlns:v="urn:schemas-microsoft-com:vml" xmlns:wp14="http://schemas.microsoft.com/office/word/2010/wordprocessingDrawing" xmlns:wp="http://schemas.openxmlformats.org/drawingml/2006/wordprocessingDrawing" xmlns:w10="urn:schemas-microsoft-com:office:word" xmlns:w="http://schemas.openxmlformats.org/wordprocessingml/2006/main" xmlns:w14="http://schemas.microsoft.com/office/word/2010/wordml" xmlns:w15="http://schemas.microsoft.com/office/word/2012/wordml" xmlns:w16cex="http://schemas.microsoft.com/office/word/2018/wordml/cex" xmlns:w16cid="http://schemas.microsoft.com/office/word/2016/wordml/cid" xmlns:w16="http://schemas.microsoft.com/office/word/2018/wordml" xmlns:w16du="http://schemas.microsoft.com/office/word/2023/wordml/word16du" xmlns:w16sdtdh="http://schemas.microsoft.com/office/word/2020/wordml/sdtdatahash" xmlns:w16sdtfl="http://schemas.microsoft.com/office/word/2024/wordml/sdtformatlock" xmlns:w16se="http://schemas.microsoft.com/office/word/2015/wordml/symex" xmlns:wpg="http://schemas.microsoft.com/office/word/2010/wordprocessingGroup" xmlns:wpi="http://schemas.microsoft.com/office/word/2010/wordprocessingInk" xmlns:wne="http://schemas.microsoft.com/office/word/2006/wordml" xmlns:wps="http://schemas.microsoft.com/office/word/2010/wordprocessingShape" mc:Ignorable="w14 w15 w16se w16cid w16 w16cex w16sdtdh w16sdtfl w16du wp14">
   <w:abstractNum w:abstractNumId="0" w15:restartNumberingAfterBreak="0">
+    <w:nsid w:val="094D092E"/>
+    <w:multiLevelType w:val="multilevel"/>
+    <w:tmpl w:val="C52A8416"/>
+    <w:lvl w:ilvl="0">
+      <w:start w:val="1"/>
+      <w:numFmt w:val="bullet"/>
+      <w:lvlText w:val=""/>
+      <w:lvlJc w:val="left"/>
+      <w:pPr>
+        <w:tabs>
+          <w:tab w:val="num" w:pos="720"/>
+        </w:tabs>
+        <w:ind w:left="720" w:hanging="360"/>
+      </w:pPr>
+      <w:rPr>
+        <w:rFonts w:ascii="Symbol" w:hAnsi="Symbol" w:hint="default"/>
+        <w:sz w:val="20"/>
+      </w:rPr>
+    </w:lvl>
+    <w:lvl w:ilvl="1" w:tentative="1">
+      <w:start w:val="1"/>
+      <w:numFmt w:val="bullet"/>
+      <w:lvlText w:val="o"/>
+      <w:lvlJc w:val="left"/>
+      <w:pPr>
+        <w:tabs>
+          <w:tab w:val="num" w:pos="1440"/>
+        </w:tabs>
+        <w:ind w:left="1440" w:hanging="360"/>
+      </w:pPr>
+      <w:rPr>
+        <w:rFonts w:ascii="Courier New" w:hAnsi="Courier New" w:hint="default"/>
+        <w:sz w:val="20"/>
+      </w:rPr>
+    </w:lvl>
+    <w:lvl w:ilvl="2" w:tentative="1">
+      <w:start w:val="1"/>
+      <w:numFmt w:val="bullet"/>
+      <w:lvlText w:val=""/>
+      <w:lvlJc w:val="left"/>
+      <w:pPr>
+        <w:tabs>
+          <w:tab w:val="num" w:pos="2160"/>
+        </w:tabs>
+        <w:ind w:left="2160" w:hanging="360"/>
+      </w:pPr>
+      <w:rPr>
+        <w:rFonts w:ascii="Wingdings" w:hAnsi="Wingdings" w:hint="default"/>
+        <w:sz w:val="20"/>
+      </w:rPr>
+    </w:lvl>
+    <w:lvl w:ilvl="3" w:tentative="1">
+      <w:start w:val="1"/>
+      <w:numFmt w:val="bullet"/>
+      <w:lvlText w:val=""/>
+      <w:lvlJc w:val="left"/>
+      <w:pPr>
+        <w:tabs>
+          <w:tab w:val="num" w:pos="2880"/>
+        </w:tabs>
+        <w:ind w:left="2880" w:hanging="360"/>
+      </w:pPr>
+      <w:rPr>
+        <w:rFonts w:ascii="Wingdings" w:hAnsi="Wingdings" w:hint="default"/>
+        <w:sz w:val="20"/>
+      </w:rPr>
+    </w:lvl>
+    <w:lvl w:ilvl="4" w:tentative="1">
+      <w:start w:val="1"/>
+      <w:numFmt w:val="bullet"/>
+      <w:lvlText w:val=""/>
+      <w:lvlJc w:val="left"/>
+      <w:pPr>
+        <w:tabs>
+          <w:tab w:val="num" w:pos="3600"/>
+        </w:tabs>
+        <w:ind w:left="3600" w:hanging="360"/>
+      </w:pPr>
+      <w:rPr>
+        <w:rFonts w:ascii="Wingdings" w:hAnsi="Wingdings" w:hint="default"/>
+        <w:sz w:val="20"/>
+      </w:rPr>
+    </w:lvl>
+    <w:lvl w:ilvl="5" w:tentative="1">
+      <w:start w:val="1"/>
+      <w:numFmt w:val="bullet"/>
+      <w:lvlText w:val=""/>
+      <w:lvlJc w:val="left"/>
+      <w:pPr>
+        <w:tabs>
+          <w:tab w:val="num" w:pos="4320"/>
+        </w:tabs>
+        <w:ind w:left="4320" w:hanging="360"/>
+      </w:pPr>
+      <w:rPr>
+        <w:rFonts w:ascii="Wingdings" w:hAnsi="Wingdings" w:hint="default"/>
+        <w:sz w:val="20"/>
+      </w:rPr>
+    </w:lvl>
+    <w:lvl w:ilvl="6" w:tentative="1">
+      <w:start w:val="1"/>
+      <w:numFmt w:val="bullet"/>
+      <w:lvlText w:val=""/>
+      <w:lvlJc w:val="left"/>
+      <w:pPr>
+        <w:tabs>
+          <w:tab w:val="num" w:pos="5040"/>
+        </w:tabs>
+        <w:ind w:left="5040" w:hanging="360"/>
+      </w:pPr>
+      <w:rPr>
+        <w:rFonts w:ascii="Wingdings" w:hAnsi="Wingdings" w:hint="default"/>
+        <w:sz w:val="20"/>
+      </w:rPr>
+    </w:lvl>
+    <w:lvl w:ilvl="7" w:tentative="1">
+      <w:start w:val="1"/>
+      <w:numFmt w:val="bullet"/>
+      <w:lvlText w:val=""/>
+      <w:lvlJc w:val="left"/>
+      <w:pPr>
+        <w:tabs>
+          <w:tab w:val="num" w:pos="5760"/>
+        </w:tabs>
+        <w:ind w:left="5760" w:hanging="360"/>
+      </w:pPr>
+      <w:rPr>
+        <w:rFonts w:ascii="Wingdings" w:hAnsi="Wingdings" w:hint="default"/>
+        <w:sz w:val="20"/>
+      </w:rPr>
+    </w:lvl>
+    <w:lvl w:ilvl="8" w:tentative="1">
+      <w:start w:val="1"/>
+      <w:numFmt w:val="bullet"/>
+      <w:lvlText w:val=""/>
+      <w:lvlJc w:val="left"/>
+      <w:pPr>
+        <w:tabs>
+          <w:tab w:val="num" w:pos="6480"/>
+        </w:tabs>
+        <w:ind w:left="6480" w:hanging="360"/>
+      </w:pPr>
+      <w:rPr>
+        <w:rFonts w:ascii="Wingdings" w:hAnsi="Wingdings" w:hint="default"/>
+        <w:sz w:val="20"/>
+      </w:rPr>
+    </w:lvl>
+  </w:abstractNum>
+  <w:abstractNum w:abstractNumId="1" w15:restartNumberingAfterBreak="0">
+    <w:nsid w:val="12B72B31"/>
+    <w:multiLevelType w:val="hybridMultilevel"/>
+    <w:tmpl w:val="8A2A02D8"/>
+    <w:lvl w:ilvl="0" w:tplc="0C0A0001">
+      <w:start w:val="1"/>
+      <w:numFmt w:val="bullet"/>
+      <w:lvlText w:val=""/>
+      <w:lvlJc w:val="left"/>
+      <w:pPr>
+        <w:ind w:left="720" w:hanging="360"/>
+      </w:pPr>
+      <w:rPr>
+        <w:rFonts w:ascii="Symbol" w:hAnsi="Symbol" w:hint="default"/>
+      </w:rPr>
+    </w:lvl>
+    <w:lvl w:ilvl="1" w:tplc="0C0A0003" w:tentative="1">
+      <w:start w:val="1"/>
+      <w:numFmt w:val="bullet"/>
+      <w:lvlText w:val="o"/>
+      <w:lvlJc w:val="left"/>
+      <w:pPr>
+        <w:ind w:left="1440" w:hanging="360"/>
+      </w:pPr>
+      <w:rPr>
+        <w:rFonts w:ascii="Courier New" w:hAnsi="Courier New" w:cs="Courier New" w:hint="default"/>
+      </w:rPr>
+    </w:lvl>
+    <w:lvl w:ilvl="2" w:tplc="0C0A0005" w:tentative="1">
+      <w:start w:val="1"/>
+      <w:numFmt w:val="bullet"/>
+      <w:lvlText w:val=""/>
+      <w:lvlJc w:val="left"/>
+      <w:pPr>
+        <w:ind w:left="2160" w:hanging="360"/>
+      </w:pPr>
+      <w:rPr>
+        <w:rFonts w:ascii="Wingdings" w:hAnsi="Wingdings" w:hint="default"/>
+      </w:rPr>
+    </w:lvl>
+    <w:lvl w:ilvl="3" w:tplc="0C0A0001" w:tentative="1">
+      <w:start w:val="1"/>
+      <w:numFmt w:val="bullet"/>
+      <w:lvlText w:val=""/>
+      <w:lvlJc w:val="left"/>
+      <w:pPr>
+        <w:ind w:left="2880" w:hanging="360"/>
+      </w:pPr>
+      <w:rPr>
+        <w:rFonts w:ascii="Symbol" w:hAnsi="Symbol" w:hint="default"/>
+      </w:rPr>
+    </w:lvl>
+    <w:lvl w:ilvl="4" w:tplc="0C0A0003" w:tentative="1">
+      <w:start w:val="1"/>
+      <w:numFmt w:val="bullet"/>
+      <w:lvlText w:val="o"/>
+      <w:lvlJc w:val="left"/>
+      <w:pPr>
+        <w:ind w:left="3600" w:hanging="360"/>
+      </w:pPr>
+      <w:rPr>
+        <w:rFonts w:ascii="Courier New" w:hAnsi="Courier New" w:cs="Courier New" w:hint="default"/>
+      </w:rPr>
+    </w:lvl>
+    <w:lvl w:ilvl="5" w:tplc="0C0A0005" w:tentative="1">
+      <w:start w:val="1"/>
+      <w:numFmt w:val="bullet"/>
+      <w:lvlText w:val=""/>
+      <w:lvlJc w:val="left"/>
+      <w:pPr>
+        <w:ind w:left="4320" w:hanging="360"/>
+      </w:pPr>
+      <w:rPr>
+        <w:rFonts w:ascii="Wingdings" w:hAnsi="Wingdings" w:hint="default"/>
+      </w:rPr>
+    </w:lvl>
+    <w:lvl w:ilvl="6" w:tplc="0C0A0001" w:tentative="1">
+      <w:start w:val="1"/>
+      <w:numFmt w:val="bullet"/>
+      <w:lvlText w:val=""/>
+      <w:lvlJc w:val="left"/>
+      <w:pPr>
+        <w:ind w:left="5040" w:hanging="360"/>
+      </w:pPr>
+      <w:rPr>
+        <w:rFonts w:ascii="Symbol" w:hAnsi="Symbol" w:hint="default"/>
+      </w:rPr>
+    </w:lvl>
+    <w:lvl w:ilvl="7" w:tplc="0C0A0003" w:tentative="1">
+      <w:start w:val="1"/>
+      <w:numFmt w:val="bullet"/>
+      <w:lvlText w:val="o"/>
+      <w:lvlJc w:val="left"/>
+      <w:pPr>
+        <w:ind w:left="5760" w:hanging="360"/>
+      </w:pPr>
+      <w:rPr>
+        <w:rFonts w:ascii="Courier New" w:hAnsi="Courier New" w:cs="Courier New" w:hint="default"/>
+      </w:rPr>
+    </w:lvl>
+    <w:lvl w:ilvl="8" w:tplc="0C0A0005" w:tentative="1">
+      <w:start w:val="1"/>
+      <w:numFmt w:val="bullet"/>
+      <w:lvlText w:val=""/>
+      <w:lvlJc w:val="left"/>
+      <w:pPr>
+        <w:ind w:left="6480" w:hanging="360"/>
+      </w:pPr>
+      <w:rPr>
+        <w:rFonts w:ascii="Wingdings" w:hAnsi="Wingdings" w:hint="default"/>
+      </w:rPr>
+    </w:lvl>
+  </w:abstractNum>
+  <w:abstractNum w:abstractNumId="2" w15:restartNumberingAfterBreak="0">
     <w:nsid w:val="19186DC0"/>
     <w:multiLevelType w:val="multilevel"/>
     <w:tmpl w:val="7A742A0A"/>
@@ -1283,10 +2834,10 @@
       </w:rPr>
     </w:lvl>
   </w:abstractNum>
-  <w:abstractNum w:abstractNumId="1" w15:restartNumberingAfterBreak="0">
+  <w:abstractNum w:abstractNumId="3" w15:restartNumberingAfterBreak="0">
     <w:nsid w:val="1A584612"/>
     <w:multiLevelType w:val="multilevel"/>
-    <w:tmpl w:val="CCFEC632"/>
+    <w:tmpl w:val="43C2DE80"/>
     <w:lvl w:ilvl="0">
       <w:start w:val="1"/>
       <w:numFmt w:val="bullet"/>
@@ -1303,136 +2854,470 @@
         <w:sz w:val="20"/>
       </w:rPr>
     </w:lvl>
-    <w:lvl w:ilvl="1" w:tentative="1">
+    <w:lvl w:ilvl="1">
+      <w:numFmt w:val="bullet"/>
+      <w:lvlText w:val="-"/>
+      <w:lvlJc w:val="left"/>
+      <w:pPr>
+        <w:ind w:left="1440" w:hanging="360"/>
+      </w:pPr>
+      <w:rPr>
+        <w:rFonts w:ascii="Aptos" w:eastAsiaTheme="minorHAnsi" w:hAnsi="Aptos" w:cstheme="minorBidi" w:hint="default"/>
+      </w:rPr>
+    </w:lvl>
+    <w:lvl w:ilvl="2" w:tentative="1">
+      <w:start w:val="1"/>
+      <w:numFmt w:val="bullet"/>
+      <w:lvlText w:val=""/>
+      <w:lvlJc w:val="left"/>
+      <w:pPr>
+        <w:tabs>
+          <w:tab w:val="num" w:pos="2160"/>
+        </w:tabs>
+        <w:ind w:left="2160" w:hanging="360"/>
+      </w:pPr>
+      <w:rPr>
+        <w:rFonts w:ascii="Wingdings" w:hAnsi="Wingdings" w:hint="default"/>
+        <w:sz w:val="20"/>
+      </w:rPr>
+    </w:lvl>
+    <w:lvl w:ilvl="3" w:tentative="1">
+      <w:start w:val="1"/>
+      <w:numFmt w:val="bullet"/>
+      <w:lvlText w:val=""/>
+      <w:lvlJc w:val="left"/>
+      <w:pPr>
+        <w:tabs>
+          <w:tab w:val="num" w:pos="2880"/>
+        </w:tabs>
+        <w:ind w:left="2880" w:hanging="360"/>
+      </w:pPr>
+      <w:rPr>
+        <w:rFonts w:ascii="Wingdings" w:hAnsi="Wingdings" w:hint="default"/>
+        <w:sz w:val="20"/>
+      </w:rPr>
+    </w:lvl>
+    <w:lvl w:ilvl="4" w:tentative="1">
+      <w:start w:val="1"/>
+      <w:numFmt w:val="bullet"/>
+      <w:lvlText w:val=""/>
+      <w:lvlJc w:val="left"/>
+      <w:pPr>
+        <w:tabs>
+          <w:tab w:val="num" w:pos="3600"/>
+        </w:tabs>
+        <w:ind w:left="3600" w:hanging="360"/>
+      </w:pPr>
+      <w:rPr>
+        <w:rFonts w:ascii="Wingdings" w:hAnsi="Wingdings" w:hint="default"/>
+        <w:sz w:val="20"/>
+      </w:rPr>
+    </w:lvl>
+    <w:lvl w:ilvl="5" w:tentative="1">
+      <w:start w:val="1"/>
+      <w:numFmt w:val="bullet"/>
+      <w:lvlText w:val=""/>
+      <w:lvlJc w:val="left"/>
+      <w:pPr>
+        <w:tabs>
+          <w:tab w:val="num" w:pos="4320"/>
+        </w:tabs>
+        <w:ind w:left="4320" w:hanging="360"/>
+      </w:pPr>
+      <w:rPr>
+        <w:rFonts w:ascii="Wingdings" w:hAnsi="Wingdings" w:hint="default"/>
+        <w:sz w:val="20"/>
+      </w:rPr>
+    </w:lvl>
+    <w:lvl w:ilvl="6" w:tentative="1">
+      <w:start w:val="1"/>
+      <w:numFmt w:val="bullet"/>
+      <w:lvlText w:val=""/>
+      <w:lvlJc w:val="left"/>
+      <w:pPr>
+        <w:tabs>
+          <w:tab w:val="num" w:pos="5040"/>
+        </w:tabs>
+        <w:ind w:left="5040" w:hanging="360"/>
+      </w:pPr>
+      <w:rPr>
+        <w:rFonts w:ascii="Wingdings" w:hAnsi="Wingdings" w:hint="default"/>
+        <w:sz w:val="20"/>
+      </w:rPr>
+    </w:lvl>
+    <w:lvl w:ilvl="7" w:tentative="1">
+      <w:start w:val="1"/>
+      <w:numFmt w:val="bullet"/>
+      <w:lvlText w:val=""/>
+      <w:lvlJc w:val="left"/>
+      <w:pPr>
+        <w:tabs>
+          <w:tab w:val="num" w:pos="5760"/>
+        </w:tabs>
+        <w:ind w:left="5760" w:hanging="360"/>
+      </w:pPr>
+      <w:rPr>
+        <w:rFonts w:ascii="Wingdings" w:hAnsi="Wingdings" w:hint="default"/>
+        <w:sz w:val="20"/>
+      </w:rPr>
+    </w:lvl>
+    <w:lvl w:ilvl="8" w:tentative="1">
+      <w:start w:val="1"/>
+      <w:numFmt w:val="bullet"/>
+      <w:lvlText w:val=""/>
+      <w:lvlJc w:val="left"/>
+      <w:pPr>
+        <w:tabs>
+          <w:tab w:val="num" w:pos="6480"/>
+        </w:tabs>
+        <w:ind w:left="6480" w:hanging="360"/>
+      </w:pPr>
+      <w:rPr>
+        <w:rFonts w:ascii="Wingdings" w:hAnsi="Wingdings" w:hint="default"/>
+        <w:sz w:val="20"/>
+      </w:rPr>
+    </w:lvl>
+  </w:abstractNum>
+  <w:abstractNum w:abstractNumId="4" w15:restartNumberingAfterBreak="0">
+    <w:nsid w:val="37701543"/>
+    <w:multiLevelType w:val="hybridMultilevel"/>
+    <w:tmpl w:val="A73411B4"/>
+    <w:lvl w:ilvl="0" w:tplc="0C0A0001">
+      <w:start w:val="1"/>
+      <w:numFmt w:val="bullet"/>
+      <w:lvlText w:val=""/>
+      <w:lvlJc w:val="left"/>
+      <w:pPr>
+        <w:ind w:left="720" w:hanging="360"/>
+      </w:pPr>
+      <w:rPr>
+        <w:rFonts w:ascii="Symbol" w:hAnsi="Symbol" w:hint="default"/>
+      </w:rPr>
+    </w:lvl>
+    <w:lvl w:ilvl="1" w:tplc="0C0A0003" w:tentative="1">
       <w:start w:val="1"/>
       <w:numFmt w:val="bullet"/>
       <w:lvlText w:val="o"/>
       <w:lvlJc w:val="left"/>
       <w:pPr>
-        <w:tabs>
-          <w:tab w:val="num" w:pos="1440"/>
-        </w:tabs>
         <w:ind w:left="1440" w:hanging="360"/>
       </w:pPr>
       <w:rPr>
-        <w:rFonts w:ascii="Courier New" w:hAnsi="Courier New" w:hint="default"/>
-        <w:sz w:val="20"/>
-      </w:rPr>
-    </w:lvl>
-    <w:lvl w:ilvl="2" w:tentative="1">
-      <w:start w:val="1"/>
-      <w:numFmt w:val="bullet"/>
-      <w:lvlText w:val=""/>
-      <w:lvlJc w:val="left"/>
-      <w:pPr>
-        <w:tabs>
-          <w:tab w:val="num" w:pos="2160"/>
-        </w:tabs>
+        <w:rFonts w:ascii="Courier New" w:hAnsi="Courier New" w:cs="Courier New" w:hint="default"/>
+      </w:rPr>
+    </w:lvl>
+    <w:lvl w:ilvl="2" w:tplc="0C0A0005" w:tentative="1">
+      <w:start w:val="1"/>
+      <w:numFmt w:val="bullet"/>
+      <w:lvlText w:val=""/>
+      <w:lvlJc w:val="left"/>
+      <w:pPr>
         <w:ind w:left="2160" w:hanging="360"/>
       </w:pPr>
       <w:rPr>
         <w:rFonts w:ascii="Wingdings" w:hAnsi="Wingdings" w:hint="default"/>
-        <w:sz w:val="20"/>
-      </w:rPr>
-    </w:lvl>
-    <w:lvl w:ilvl="3" w:tentative="1">
-      <w:start w:val="1"/>
-      <w:numFmt w:val="bullet"/>
-      <w:lvlText w:val=""/>
-      <w:lvlJc w:val="left"/>
-      <w:pPr>
-        <w:tabs>
-          <w:tab w:val="num" w:pos="2880"/>
-        </w:tabs>
+      </w:rPr>
+    </w:lvl>
+    <w:lvl w:ilvl="3" w:tplc="0C0A0001" w:tentative="1">
+      <w:start w:val="1"/>
+      <w:numFmt w:val="bullet"/>
+      <w:lvlText w:val=""/>
+      <w:lvlJc w:val="left"/>
+      <w:pPr>
         <w:ind w:left="2880" w:hanging="360"/>
       </w:pPr>
       <w:rPr>
-        <w:rFonts w:ascii="Wingdings" w:hAnsi="Wingdings" w:hint="default"/>
-        <w:sz w:val="20"/>
-      </w:rPr>
-    </w:lvl>
-    <w:lvl w:ilvl="4" w:tentative="1">
-      <w:start w:val="1"/>
-      <w:numFmt w:val="bullet"/>
-      <w:lvlText w:val=""/>
-      <w:lvlJc w:val="left"/>
-      <w:pPr>
-        <w:tabs>
-          <w:tab w:val="num" w:pos="3600"/>
-        </w:tabs>
+        <w:rFonts w:ascii="Symbol" w:hAnsi="Symbol" w:hint="default"/>
+      </w:rPr>
+    </w:lvl>
+    <w:lvl w:ilvl="4" w:tplc="0C0A0003" w:tentative="1">
+      <w:start w:val="1"/>
+      <w:numFmt w:val="bullet"/>
+      <w:lvlText w:val="o"/>
+      <w:lvlJc w:val="left"/>
+      <w:pPr>
         <w:ind w:left="3600" w:hanging="360"/>
       </w:pPr>
       <w:rPr>
-        <w:rFonts w:ascii="Wingdings" w:hAnsi="Wingdings" w:hint="default"/>
-        <w:sz w:val="20"/>
-      </w:rPr>
-    </w:lvl>
-    <w:lvl w:ilvl="5" w:tentative="1">
-      <w:start w:val="1"/>
-      <w:numFmt w:val="bullet"/>
-      <w:lvlText w:val=""/>
-      <w:lvlJc w:val="left"/>
-      <w:pPr>
-        <w:tabs>
-          <w:tab w:val="num" w:pos="4320"/>
-        </w:tabs>
+        <w:rFonts w:ascii="Courier New" w:hAnsi="Courier New" w:cs="Courier New" w:hint="default"/>
+      </w:rPr>
+    </w:lvl>
+    <w:lvl w:ilvl="5" w:tplc="0C0A0005" w:tentative="1">
+      <w:start w:val="1"/>
+      <w:numFmt w:val="bullet"/>
+      <w:lvlText w:val=""/>
+      <w:lvlJc w:val="left"/>
+      <w:pPr>
         <w:ind w:left="4320" w:hanging="360"/>
       </w:pPr>
       <w:rPr>
         <w:rFonts w:ascii="Wingdings" w:hAnsi="Wingdings" w:hint="default"/>
-        <w:sz w:val="20"/>
-      </w:rPr>
-    </w:lvl>
-    <w:lvl w:ilvl="6" w:tentative="1">
-      <w:start w:val="1"/>
-      <w:numFmt w:val="bullet"/>
-      <w:lvlText w:val=""/>
-      <w:lvlJc w:val="left"/>
-      <w:pPr>
-        <w:tabs>
-          <w:tab w:val="num" w:pos="5040"/>
-        </w:tabs>
+      </w:rPr>
+    </w:lvl>
+    <w:lvl w:ilvl="6" w:tplc="0C0A0001" w:tentative="1">
+      <w:start w:val="1"/>
+      <w:numFmt w:val="bullet"/>
+      <w:lvlText w:val=""/>
+      <w:lvlJc w:val="left"/>
+      <w:pPr>
         <w:ind w:left="5040" w:hanging="360"/>
       </w:pPr>
       <w:rPr>
-        <w:rFonts w:ascii="Wingdings" w:hAnsi="Wingdings" w:hint="default"/>
-        <w:sz w:val="20"/>
-      </w:rPr>
-    </w:lvl>
-    <w:lvl w:ilvl="7" w:tentative="1">
-      <w:start w:val="1"/>
-      <w:numFmt w:val="bullet"/>
-      <w:lvlText w:val=""/>
-      <w:lvlJc w:val="left"/>
-      <w:pPr>
-        <w:tabs>
-          <w:tab w:val="num" w:pos="5760"/>
-        </w:tabs>
+        <w:rFonts w:ascii="Symbol" w:hAnsi="Symbol" w:hint="default"/>
+      </w:rPr>
+    </w:lvl>
+    <w:lvl w:ilvl="7" w:tplc="0C0A0003" w:tentative="1">
+      <w:start w:val="1"/>
+      <w:numFmt w:val="bullet"/>
+      <w:lvlText w:val="o"/>
+      <w:lvlJc w:val="left"/>
+      <w:pPr>
         <w:ind w:left="5760" w:hanging="360"/>
       </w:pPr>
       <w:rPr>
-        <w:rFonts w:ascii="Wingdings" w:hAnsi="Wingdings" w:hint="default"/>
-        <w:sz w:val="20"/>
-      </w:rPr>
-    </w:lvl>
-    <w:lvl w:ilvl="8" w:tentative="1">
-      <w:start w:val="1"/>
-      <w:numFmt w:val="bullet"/>
-      <w:lvlText w:val=""/>
-      <w:lvlJc w:val="left"/>
-      <w:pPr>
-        <w:tabs>
-          <w:tab w:val="num" w:pos="6480"/>
-        </w:tabs>
+        <w:rFonts w:ascii="Courier New" w:hAnsi="Courier New" w:cs="Courier New" w:hint="default"/>
+      </w:rPr>
+    </w:lvl>
+    <w:lvl w:ilvl="8" w:tplc="0C0A0005" w:tentative="1">
+      <w:start w:val="1"/>
+      <w:numFmt w:val="bullet"/>
+      <w:lvlText w:val=""/>
+      <w:lvlJc w:val="left"/>
+      <w:pPr>
         <w:ind w:left="6480" w:hanging="360"/>
       </w:pPr>
       <w:rPr>
         <w:rFonts w:ascii="Wingdings" w:hAnsi="Wingdings" w:hint="default"/>
-        <w:sz w:val="20"/>
       </w:rPr>
     </w:lvl>
   </w:abstractNum>
-  <w:abstractNum w:abstractNumId="2" w15:restartNumberingAfterBreak="0">
+  <w:abstractNum w:abstractNumId="5" w15:restartNumberingAfterBreak="0">
+    <w:nsid w:val="3A4C40B1"/>
+    <w:multiLevelType w:val="hybridMultilevel"/>
+    <w:tmpl w:val="18EEBBD4"/>
+    <w:lvl w:ilvl="0" w:tplc="0C0A0001">
+      <w:start w:val="1"/>
+      <w:numFmt w:val="bullet"/>
+      <w:lvlText w:val=""/>
+      <w:lvlJc w:val="left"/>
+      <w:pPr>
+        <w:ind w:left="720" w:hanging="360"/>
+      </w:pPr>
+      <w:rPr>
+        <w:rFonts w:ascii="Symbol" w:hAnsi="Symbol" w:hint="default"/>
+      </w:rPr>
+    </w:lvl>
+    <w:lvl w:ilvl="1" w:tplc="0C0A0003" w:tentative="1">
+      <w:start w:val="1"/>
+      <w:numFmt w:val="bullet"/>
+      <w:lvlText w:val="o"/>
+      <w:lvlJc w:val="left"/>
+      <w:pPr>
+        <w:ind w:left="1440" w:hanging="360"/>
+      </w:pPr>
+      <w:rPr>
+        <w:rFonts w:ascii="Courier New" w:hAnsi="Courier New" w:cs="Courier New" w:hint="default"/>
+      </w:rPr>
+    </w:lvl>
+    <w:lvl w:ilvl="2" w:tplc="0C0A0005" w:tentative="1">
+      <w:start w:val="1"/>
+      <w:numFmt w:val="bullet"/>
+      <w:lvlText w:val=""/>
+      <w:lvlJc w:val="left"/>
+      <w:pPr>
+        <w:ind w:left="2160" w:hanging="360"/>
+      </w:pPr>
+      <w:rPr>
+        <w:rFonts w:ascii="Wingdings" w:hAnsi="Wingdings" w:hint="default"/>
+      </w:rPr>
+    </w:lvl>
+    <w:lvl w:ilvl="3" w:tplc="0C0A0001" w:tentative="1">
+      <w:start w:val="1"/>
+      <w:numFmt w:val="bullet"/>
+      <w:lvlText w:val=""/>
+      <w:lvlJc w:val="left"/>
+      <w:pPr>
+        <w:ind w:left="2880" w:hanging="360"/>
+      </w:pPr>
+      <w:rPr>
+        <w:rFonts w:ascii="Symbol" w:hAnsi="Symbol" w:hint="default"/>
+      </w:rPr>
+    </w:lvl>
+    <w:lvl w:ilvl="4" w:tplc="0C0A0003" w:tentative="1">
+      <w:start w:val="1"/>
+      <w:numFmt w:val="bullet"/>
+      <w:lvlText w:val="o"/>
+      <w:lvlJc w:val="left"/>
+      <w:pPr>
+        <w:ind w:left="3600" w:hanging="360"/>
+      </w:pPr>
+      <w:rPr>
+        <w:rFonts w:ascii="Courier New" w:hAnsi="Courier New" w:cs="Courier New" w:hint="default"/>
+      </w:rPr>
+    </w:lvl>
+    <w:lvl w:ilvl="5" w:tplc="0C0A0005" w:tentative="1">
+      <w:start w:val="1"/>
+      <w:numFmt w:val="bullet"/>
+      <w:lvlText w:val=""/>
+      <w:lvlJc w:val="left"/>
+      <w:pPr>
+        <w:ind w:left="4320" w:hanging="360"/>
+      </w:pPr>
+      <w:rPr>
+        <w:rFonts w:ascii="Wingdings" w:hAnsi="Wingdings" w:hint="default"/>
+      </w:rPr>
+    </w:lvl>
+    <w:lvl w:ilvl="6" w:tplc="0C0A0001" w:tentative="1">
+      <w:start w:val="1"/>
+      <w:numFmt w:val="bullet"/>
+      <w:lvlText w:val=""/>
+      <w:lvlJc w:val="left"/>
+      <w:pPr>
+        <w:ind w:left="5040" w:hanging="360"/>
+      </w:pPr>
+      <w:rPr>
+        <w:rFonts w:ascii="Symbol" w:hAnsi="Symbol" w:hint="default"/>
+      </w:rPr>
+    </w:lvl>
+    <w:lvl w:ilvl="7" w:tplc="0C0A0003" w:tentative="1">
+      <w:start w:val="1"/>
+      <w:numFmt w:val="bullet"/>
+      <w:lvlText w:val="o"/>
+      <w:lvlJc w:val="left"/>
+      <w:pPr>
+        <w:ind w:left="5760" w:hanging="360"/>
+      </w:pPr>
+      <w:rPr>
+        <w:rFonts w:ascii="Courier New" w:hAnsi="Courier New" w:cs="Courier New" w:hint="default"/>
+      </w:rPr>
+    </w:lvl>
+    <w:lvl w:ilvl="8" w:tplc="0C0A0005" w:tentative="1">
+      <w:start w:val="1"/>
+      <w:numFmt w:val="bullet"/>
+      <w:lvlText w:val=""/>
+      <w:lvlJc w:val="left"/>
+      <w:pPr>
+        <w:ind w:left="6480" w:hanging="360"/>
+      </w:pPr>
+      <w:rPr>
+        <w:rFonts w:ascii="Wingdings" w:hAnsi="Wingdings" w:hint="default"/>
+      </w:rPr>
+    </w:lvl>
+  </w:abstractNum>
+  <w:abstractNum w:abstractNumId="6" w15:restartNumberingAfterBreak="0">
+    <w:nsid w:val="4BC346A7"/>
+    <w:multiLevelType w:val="hybridMultilevel"/>
+    <w:tmpl w:val="80524482"/>
+    <w:lvl w:ilvl="0" w:tplc="0C0A0001">
+      <w:start w:val="1"/>
+      <w:numFmt w:val="bullet"/>
+      <w:lvlText w:val=""/>
+      <w:lvlJc w:val="left"/>
+      <w:pPr>
+        <w:ind w:left="720" w:hanging="360"/>
+      </w:pPr>
+      <w:rPr>
+        <w:rFonts w:ascii="Symbol" w:hAnsi="Symbol" w:hint="default"/>
+      </w:rPr>
+    </w:lvl>
+    <w:lvl w:ilvl="1" w:tplc="0C0A0003" w:tentative="1">
+      <w:start w:val="1"/>
+      <w:numFmt w:val="bullet"/>
+      <w:lvlText w:val="o"/>
+      <w:lvlJc w:val="left"/>
+      <w:pPr>
+        <w:ind w:left="1440" w:hanging="360"/>
+      </w:pPr>
+      <w:rPr>
+        <w:rFonts w:ascii="Courier New" w:hAnsi="Courier New" w:cs="Courier New" w:hint="default"/>
+      </w:rPr>
+    </w:lvl>
+    <w:lvl w:ilvl="2" w:tplc="0C0A0005" w:tentative="1">
+      <w:start w:val="1"/>
+      <w:numFmt w:val="bullet"/>
+      <w:lvlText w:val=""/>
+      <w:lvlJc w:val="left"/>
+      <w:pPr>
+        <w:ind w:left="2160" w:hanging="360"/>
+      </w:pPr>
+      <w:rPr>
+        <w:rFonts w:ascii="Wingdings" w:hAnsi="Wingdings" w:hint="default"/>
+      </w:rPr>
+    </w:lvl>
+    <w:lvl w:ilvl="3" w:tplc="0C0A0001" w:tentative="1">
+      <w:start w:val="1"/>
+      <w:numFmt w:val="bullet"/>
+      <w:lvlText w:val=""/>
+      <w:lvlJc w:val="left"/>
+      <w:pPr>
+        <w:ind w:left="2880" w:hanging="360"/>
+      </w:pPr>
+      <w:rPr>
+        <w:rFonts w:ascii="Symbol" w:hAnsi="Symbol" w:hint="default"/>
+      </w:rPr>
+    </w:lvl>
+    <w:lvl w:ilvl="4" w:tplc="0C0A0003" w:tentative="1">
+      <w:start w:val="1"/>
+      <w:numFmt w:val="bullet"/>
+      <w:lvlText w:val="o"/>
+      <w:lvlJc w:val="left"/>
+      <w:pPr>
+        <w:ind w:left="3600" w:hanging="360"/>
+      </w:pPr>
+      <w:rPr>
+        <w:rFonts w:ascii="Courier New" w:hAnsi="Courier New" w:cs="Courier New" w:hint="default"/>
+      </w:rPr>
+    </w:lvl>
+    <w:lvl w:ilvl="5" w:tplc="0C0A0005" w:tentative="1">
+      <w:start w:val="1"/>
+      <w:numFmt w:val="bullet"/>
+      <w:lvlText w:val=""/>
+      <w:lvlJc w:val="left"/>
+      <w:pPr>
+        <w:ind w:left="4320" w:hanging="360"/>
+      </w:pPr>
+      <w:rPr>
+        <w:rFonts w:ascii="Wingdings" w:hAnsi="Wingdings" w:hint="default"/>
+      </w:rPr>
+    </w:lvl>
+    <w:lvl w:ilvl="6" w:tplc="0C0A0001" w:tentative="1">
+      <w:start w:val="1"/>
+      <w:numFmt w:val="bullet"/>
+      <w:lvlText w:val=""/>
+      <w:lvlJc w:val="left"/>
+      <w:pPr>
+        <w:ind w:left="5040" w:hanging="360"/>
+      </w:pPr>
+      <w:rPr>
+        <w:rFonts w:ascii="Symbol" w:hAnsi="Symbol" w:hint="default"/>
+      </w:rPr>
+    </w:lvl>
+    <w:lvl w:ilvl="7" w:tplc="0C0A0003" w:tentative="1">
+      <w:start w:val="1"/>
+      <w:numFmt w:val="bullet"/>
+      <w:lvlText w:val="o"/>
+      <w:lvlJc w:val="left"/>
+      <w:pPr>
+        <w:ind w:left="5760" w:hanging="360"/>
+      </w:pPr>
+      <w:rPr>
+        <w:rFonts w:ascii="Courier New" w:hAnsi="Courier New" w:cs="Courier New" w:hint="default"/>
+      </w:rPr>
+    </w:lvl>
+    <w:lvl w:ilvl="8" w:tplc="0C0A0005" w:tentative="1">
+      <w:start w:val="1"/>
+      <w:numFmt w:val="bullet"/>
+      <w:lvlText w:val=""/>
+      <w:lvlJc w:val="left"/>
+      <w:pPr>
+        <w:ind w:left="6480" w:hanging="360"/>
+      </w:pPr>
+      <w:rPr>
+        <w:rFonts w:ascii="Wingdings" w:hAnsi="Wingdings" w:hint="default"/>
+      </w:rPr>
+    </w:lvl>
+  </w:abstractNum>
+  <w:abstractNum w:abstractNumId="7" w15:restartNumberingAfterBreak="0">
     <w:nsid w:val="4DDA5CED"/>
     <w:multiLevelType w:val="multilevel"/>
     <w:tmpl w:val="7F3CAE56"/>
@@ -1581,7 +3466,644 @@
       </w:rPr>
     </w:lvl>
   </w:abstractNum>
-  <w:abstractNum w:abstractNumId="3" w15:restartNumberingAfterBreak="0">
+  <w:abstractNum w:abstractNumId="8" w15:restartNumberingAfterBreak="0">
+    <w:nsid w:val="515F017B"/>
+    <w:multiLevelType w:val="hybridMultilevel"/>
+    <w:tmpl w:val="FA265052"/>
+    <w:lvl w:ilvl="0" w:tplc="0C0A0001">
+      <w:start w:val="1"/>
+      <w:numFmt w:val="bullet"/>
+      <w:lvlText w:val=""/>
+      <w:lvlJc w:val="left"/>
+      <w:pPr>
+        <w:ind w:left="720" w:hanging="360"/>
+      </w:pPr>
+      <w:rPr>
+        <w:rFonts w:ascii="Symbol" w:hAnsi="Symbol" w:hint="default"/>
+      </w:rPr>
+    </w:lvl>
+    <w:lvl w:ilvl="1" w:tplc="0C0A0003" w:tentative="1">
+      <w:start w:val="1"/>
+      <w:numFmt w:val="bullet"/>
+      <w:lvlText w:val="o"/>
+      <w:lvlJc w:val="left"/>
+      <w:pPr>
+        <w:ind w:left="1440" w:hanging="360"/>
+      </w:pPr>
+      <w:rPr>
+        <w:rFonts w:ascii="Courier New" w:hAnsi="Courier New" w:cs="Courier New" w:hint="default"/>
+      </w:rPr>
+    </w:lvl>
+    <w:lvl w:ilvl="2" w:tplc="0C0A0005" w:tentative="1">
+      <w:start w:val="1"/>
+      <w:numFmt w:val="bullet"/>
+      <w:lvlText w:val=""/>
+      <w:lvlJc w:val="left"/>
+      <w:pPr>
+        <w:ind w:left="2160" w:hanging="360"/>
+      </w:pPr>
+      <w:rPr>
+        <w:rFonts w:ascii="Wingdings" w:hAnsi="Wingdings" w:hint="default"/>
+      </w:rPr>
+    </w:lvl>
+    <w:lvl w:ilvl="3" w:tplc="0C0A0001" w:tentative="1">
+      <w:start w:val="1"/>
+      <w:numFmt w:val="bullet"/>
+      <w:lvlText w:val=""/>
+      <w:lvlJc w:val="left"/>
+      <w:pPr>
+        <w:ind w:left="2880" w:hanging="360"/>
+      </w:pPr>
+      <w:rPr>
+        <w:rFonts w:ascii="Symbol" w:hAnsi="Symbol" w:hint="default"/>
+      </w:rPr>
+    </w:lvl>
+    <w:lvl w:ilvl="4" w:tplc="0C0A0003" w:tentative="1">
+      <w:start w:val="1"/>
+      <w:numFmt w:val="bullet"/>
+      <w:lvlText w:val="o"/>
+      <w:lvlJc w:val="left"/>
+      <w:pPr>
+        <w:ind w:left="3600" w:hanging="360"/>
+      </w:pPr>
+      <w:rPr>
+        <w:rFonts w:ascii="Courier New" w:hAnsi="Courier New" w:cs="Courier New" w:hint="default"/>
+      </w:rPr>
+    </w:lvl>
+    <w:lvl w:ilvl="5" w:tplc="0C0A0005" w:tentative="1">
+      <w:start w:val="1"/>
+      <w:numFmt w:val="bullet"/>
+      <w:lvlText w:val=""/>
+      <w:lvlJc w:val="left"/>
+      <w:pPr>
+        <w:ind w:left="4320" w:hanging="360"/>
+      </w:pPr>
+      <w:rPr>
+        <w:rFonts w:ascii="Wingdings" w:hAnsi="Wingdings" w:hint="default"/>
+      </w:rPr>
+    </w:lvl>
+    <w:lvl w:ilvl="6" w:tplc="0C0A0001" w:tentative="1">
+      <w:start w:val="1"/>
+      <w:numFmt w:val="bullet"/>
+      <w:lvlText w:val=""/>
+      <w:lvlJc w:val="left"/>
+      <w:pPr>
+        <w:ind w:left="5040" w:hanging="360"/>
+      </w:pPr>
+      <w:rPr>
+        <w:rFonts w:ascii="Symbol" w:hAnsi="Symbol" w:hint="default"/>
+      </w:rPr>
+    </w:lvl>
+    <w:lvl w:ilvl="7" w:tplc="0C0A0003" w:tentative="1">
+      <w:start w:val="1"/>
+      <w:numFmt w:val="bullet"/>
+      <w:lvlText w:val="o"/>
+      <w:lvlJc w:val="left"/>
+      <w:pPr>
+        <w:ind w:left="5760" w:hanging="360"/>
+      </w:pPr>
+      <w:rPr>
+        <w:rFonts w:ascii="Courier New" w:hAnsi="Courier New" w:cs="Courier New" w:hint="default"/>
+      </w:rPr>
+    </w:lvl>
+    <w:lvl w:ilvl="8" w:tplc="0C0A0005" w:tentative="1">
+      <w:start w:val="1"/>
+      <w:numFmt w:val="bullet"/>
+      <w:lvlText w:val=""/>
+      <w:lvlJc w:val="left"/>
+      <w:pPr>
+        <w:ind w:left="6480" w:hanging="360"/>
+      </w:pPr>
+      <w:rPr>
+        <w:rFonts w:ascii="Wingdings" w:hAnsi="Wingdings" w:hint="default"/>
+      </w:rPr>
+    </w:lvl>
+  </w:abstractNum>
+  <w:abstractNum w:abstractNumId="9" w15:restartNumberingAfterBreak="0">
+    <w:nsid w:val="551A7D79"/>
+    <w:multiLevelType w:val="multilevel"/>
+    <w:tmpl w:val="D4BE3634"/>
+    <w:lvl w:ilvl="0">
+      <w:start w:val="1"/>
+      <w:numFmt w:val="bullet"/>
+      <w:lvlText w:val=""/>
+      <w:lvlJc w:val="left"/>
+      <w:pPr>
+        <w:tabs>
+          <w:tab w:val="num" w:pos="720"/>
+        </w:tabs>
+        <w:ind w:left="720" w:hanging="360"/>
+      </w:pPr>
+      <w:rPr>
+        <w:rFonts w:ascii="Symbol" w:hAnsi="Symbol" w:hint="default"/>
+        <w:sz w:val="20"/>
+      </w:rPr>
+    </w:lvl>
+    <w:lvl w:ilvl="1" w:tentative="1">
+      <w:start w:val="1"/>
+      <w:numFmt w:val="bullet"/>
+      <w:lvlText w:val="o"/>
+      <w:lvlJc w:val="left"/>
+      <w:pPr>
+        <w:tabs>
+          <w:tab w:val="num" w:pos="1440"/>
+        </w:tabs>
+        <w:ind w:left="1440" w:hanging="360"/>
+      </w:pPr>
+      <w:rPr>
+        <w:rFonts w:ascii="Courier New" w:hAnsi="Courier New" w:hint="default"/>
+        <w:sz w:val="20"/>
+      </w:rPr>
+    </w:lvl>
+    <w:lvl w:ilvl="2" w:tentative="1">
+      <w:start w:val="1"/>
+      <w:numFmt w:val="bullet"/>
+      <w:lvlText w:val=""/>
+      <w:lvlJc w:val="left"/>
+      <w:pPr>
+        <w:tabs>
+          <w:tab w:val="num" w:pos="2160"/>
+        </w:tabs>
+        <w:ind w:left="2160" w:hanging="360"/>
+      </w:pPr>
+      <w:rPr>
+        <w:rFonts w:ascii="Wingdings" w:hAnsi="Wingdings" w:hint="default"/>
+        <w:sz w:val="20"/>
+      </w:rPr>
+    </w:lvl>
+    <w:lvl w:ilvl="3" w:tentative="1">
+      <w:start w:val="1"/>
+      <w:numFmt w:val="bullet"/>
+      <w:lvlText w:val=""/>
+      <w:lvlJc w:val="left"/>
+      <w:pPr>
+        <w:tabs>
+          <w:tab w:val="num" w:pos="2880"/>
+        </w:tabs>
+        <w:ind w:left="2880" w:hanging="360"/>
+      </w:pPr>
+      <w:rPr>
+        <w:rFonts w:ascii="Wingdings" w:hAnsi="Wingdings" w:hint="default"/>
+        <w:sz w:val="20"/>
+      </w:rPr>
+    </w:lvl>
+    <w:lvl w:ilvl="4" w:tentative="1">
+      <w:start w:val="1"/>
+      <w:numFmt w:val="bullet"/>
+      <w:lvlText w:val=""/>
+      <w:lvlJc w:val="left"/>
+      <w:pPr>
+        <w:tabs>
+          <w:tab w:val="num" w:pos="3600"/>
+        </w:tabs>
+        <w:ind w:left="3600" w:hanging="360"/>
+      </w:pPr>
+      <w:rPr>
+        <w:rFonts w:ascii="Wingdings" w:hAnsi="Wingdings" w:hint="default"/>
+        <w:sz w:val="20"/>
+      </w:rPr>
+    </w:lvl>
+    <w:lvl w:ilvl="5" w:tentative="1">
+      <w:start w:val="1"/>
+      <w:numFmt w:val="bullet"/>
+      <w:lvlText w:val=""/>
+      <w:lvlJc w:val="left"/>
+      <w:pPr>
+        <w:tabs>
+          <w:tab w:val="num" w:pos="4320"/>
+        </w:tabs>
+        <w:ind w:left="4320" w:hanging="360"/>
+      </w:pPr>
+      <w:rPr>
+        <w:rFonts w:ascii="Wingdings" w:hAnsi="Wingdings" w:hint="default"/>
+        <w:sz w:val="20"/>
+      </w:rPr>
+    </w:lvl>
+    <w:lvl w:ilvl="6" w:tentative="1">
+      <w:start w:val="1"/>
+      <w:numFmt w:val="bullet"/>
+      <w:lvlText w:val=""/>
+      <w:lvlJc w:val="left"/>
+      <w:pPr>
+        <w:tabs>
+          <w:tab w:val="num" w:pos="5040"/>
+        </w:tabs>
+        <w:ind w:left="5040" w:hanging="360"/>
+      </w:pPr>
+      <w:rPr>
+        <w:rFonts w:ascii="Wingdings" w:hAnsi="Wingdings" w:hint="default"/>
+        <w:sz w:val="20"/>
+      </w:rPr>
+    </w:lvl>
+    <w:lvl w:ilvl="7" w:tentative="1">
+      <w:start w:val="1"/>
+      <w:numFmt w:val="bullet"/>
+      <w:lvlText w:val=""/>
+      <w:lvlJc w:val="left"/>
+      <w:pPr>
+        <w:tabs>
+          <w:tab w:val="num" w:pos="5760"/>
+        </w:tabs>
+        <w:ind w:left="5760" w:hanging="360"/>
+      </w:pPr>
+      <w:rPr>
+        <w:rFonts w:ascii="Wingdings" w:hAnsi="Wingdings" w:hint="default"/>
+        <w:sz w:val="20"/>
+      </w:rPr>
+    </w:lvl>
+    <w:lvl w:ilvl="8" w:tentative="1">
+      <w:start w:val="1"/>
+      <w:numFmt w:val="bullet"/>
+      <w:lvlText w:val=""/>
+      <w:lvlJc w:val="left"/>
+      <w:pPr>
+        <w:tabs>
+          <w:tab w:val="num" w:pos="6480"/>
+        </w:tabs>
+        <w:ind w:left="6480" w:hanging="360"/>
+      </w:pPr>
+      <w:rPr>
+        <w:rFonts w:ascii="Wingdings" w:hAnsi="Wingdings" w:hint="default"/>
+        <w:sz w:val="20"/>
+      </w:rPr>
+    </w:lvl>
+  </w:abstractNum>
+  <w:abstractNum w:abstractNumId="10" w15:restartNumberingAfterBreak="0">
+    <w:nsid w:val="63E45CA6"/>
+    <w:multiLevelType w:val="multilevel"/>
+    <w:tmpl w:val="0C267A70"/>
+    <w:lvl w:ilvl="0">
+      <w:start w:val="1"/>
+      <w:numFmt w:val="bullet"/>
+      <w:lvlText w:val=""/>
+      <w:lvlJc w:val="left"/>
+      <w:pPr>
+        <w:tabs>
+          <w:tab w:val="num" w:pos="720"/>
+        </w:tabs>
+        <w:ind w:left="720" w:hanging="360"/>
+      </w:pPr>
+      <w:rPr>
+        <w:rFonts w:ascii="Symbol" w:hAnsi="Symbol" w:hint="default"/>
+        <w:sz w:val="20"/>
+      </w:rPr>
+    </w:lvl>
+    <w:lvl w:ilvl="1" w:tentative="1">
+      <w:start w:val="1"/>
+      <w:numFmt w:val="bullet"/>
+      <w:lvlText w:val="o"/>
+      <w:lvlJc w:val="left"/>
+      <w:pPr>
+        <w:tabs>
+          <w:tab w:val="num" w:pos="1440"/>
+        </w:tabs>
+        <w:ind w:left="1440" w:hanging="360"/>
+      </w:pPr>
+      <w:rPr>
+        <w:rFonts w:ascii="Courier New" w:hAnsi="Courier New" w:hint="default"/>
+        <w:sz w:val="20"/>
+      </w:rPr>
+    </w:lvl>
+    <w:lvl w:ilvl="2" w:tentative="1">
+      <w:start w:val="1"/>
+      <w:numFmt w:val="bullet"/>
+      <w:lvlText w:val=""/>
+      <w:lvlJc w:val="left"/>
+      <w:pPr>
+        <w:tabs>
+          <w:tab w:val="num" w:pos="2160"/>
+        </w:tabs>
+        <w:ind w:left="2160" w:hanging="360"/>
+      </w:pPr>
+      <w:rPr>
+        <w:rFonts w:ascii="Wingdings" w:hAnsi="Wingdings" w:hint="default"/>
+        <w:sz w:val="20"/>
+      </w:rPr>
+    </w:lvl>
+    <w:lvl w:ilvl="3" w:tentative="1">
+      <w:start w:val="1"/>
+      <w:numFmt w:val="bullet"/>
+      <w:lvlText w:val=""/>
+      <w:lvlJc w:val="left"/>
+      <w:pPr>
+        <w:tabs>
+          <w:tab w:val="num" w:pos="2880"/>
+        </w:tabs>
+        <w:ind w:left="2880" w:hanging="360"/>
+      </w:pPr>
+      <w:rPr>
+        <w:rFonts w:ascii="Wingdings" w:hAnsi="Wingdings" w:hint="default"/>
+        <w:sz w:val="20"/>
+      </w:rPr>
+    </w:lvl>
+    <w:lvl w:ilvl="4" w:tentative="1">
+      <w:start w:val="1"/>
+      <w:numFmt w:val="bullet"/>
+      <w:lvlText w:val=""/>
+      <w:lvlJc w:val="left"/>
+      <w:pPr>
+        <w:tabs>
+          <w:tab w:val="num" w:pos="3600"/>
+        </w:tabs>
+        <w:ind w:left="3600" w:hanging="360"/>
+      </w:pPr>
+      <w:rPr>
+        <w:rFonts w:ascii="Wingdings" w:hAnsi="Wingdings" w:hint="default"/>
+        <w:sz w:val="20"/>
+      </w:rPr>
+    </w:lvl>
+    <w:lvl w:ilvl="5" w:tentative="1">
+      <w:start w:val="1"/>
+      <w:numFmt w:val="bullet"/>
+      <w:lvlText w:val=""/>
+      <w:lvlJc w:val="left"/>
+      <w:pPr>
+        <w:tabs>
+          <w:tab w:val="num" w:pos="4320"/>
+        </w:tabs>
+        <w:ind w:left="4320" w:hanging="360"/>
+      </w:pPr>
+      <w:rPr>
+        <w:rFonts w:ascii="Wingdings" w:hAnsi="Wingdings" w:hint="default"/>
+        <w:sz w:val="20"/>
+      </w:rPr>
+    </w:lvl>
+    <w:lvl w:ilvl="6" w:tentative="1">
+      <w:start w:val="1"/>
+      <w:numFmt w:val="bullet"/>
+      <w:lvlText w:val=""/>
+      <w:lvlJc w:val="left"/>
+      <w:pPr>
+        <w:tabs>
+          <w:tab w:val="num" w:pos="5040"/>
+        </w:tabs>
+        <w:ind w:left="5040" w:hanging="360"/>
+      </w:pPr>
+      <w:rPr>
+        <w:rFonts w:ascii="Wingdings" w:hAnsi="Wingdings" w:hint="default"/>
+        <w:sz w:val="20"/>
+      </w:rPr>
+    </w:lvl>
+    <w:lvl w:ilvl="7" w:tentative="1">
+      <w:start w:val="1"/>
+      <w:numFmt w:val="bullet"/>
+      <w:lvlText w:val=""/>
+      <w:lvlJc w:val="left"/>
+      <w:pPr>
+        <w:tabs>
+          <w:tab w:val="num" w:pos="5760"/>
+        </w:tabs>
+        <w:ind w:left="5760" w:hanging="360"/>
+      </w:pPr>
+      <w:rPr>
+        <w:rFonts w:ascii="Wingdings" w:hAnsi="Wingdings" w:hint="default"/>
+        <w:sz w:val="20"/>
+      </w:rPr>
+    </w:lvl>
+    <w:lvl w:ilvl="8" w:tentative="1">
+      <w:start w:val="1"/>
+      <w:numFmt w:val="bullet"/>
+      <w:lvlText w:val=""/>
+      <w:lvlJc w:val="left"/>
+      <w:pPr>
+        <w:tabs>
+          <w:tab w:val="num" w:pos="6480"/>
+        </w:tabs>
+        <w:ind w:left="6480" w:hanging="360"/>
+      </w:pPr>
+      <w:rPr>
+        <w:rFonts w:ascii="Wingdings" w:hAnsi="Wingdings" w:hint="default"/>
+        <w:sz w:val="20"/>
+      </w:rPr>
+    </w:lvl>
+  </w:abstractNum>
+  <w:abstractNum w:abstractNumId="11" w15:restartNumberingAfterBreak="0">
+    <w:nsid w:val="65B77460"/>
+    <w:multiLevelType w:val="hybridMultilevel"/>
+    <w:tmpl w:val="A59CBAD2"/>
+    <w:lvl w:ilvl="0" w:tplc="0C0A0001">
+      <w:start w:val="1"/>
+      <w:numFmt w:val="bullet"/>
+      <w:lvlText w:val=""/>
+      <w:lvlJc w:val="left"/>
+      <w:pPr>
+        <w:ind w:left="720" w:hanging="360"/>
+      </w:pPr>
+      <w:rPr>
+        <w:rFonts w:ascii="Symbol" w:hAnsi="Symbol" w:hint="default"/>
+      </w:rPr>
+    </w:lvl>
+    <w:lvl w:ilvl="1" w:tplc="0C0A0003" w:tentative="1">
+      <w:start w:val="1"/>
+      <w:numFmt w:val="bullet"/>
+      <w:lvlText w:val="o"/>
+      <w:lvlJc w:val="left"/>
+      <w:pPr>
+        <w:ind w:left="1440" w:hanging="360"/>
+      </w:pPr>
+      <w:rPr>
+        <w:rFonts w:ascii="Courier New" w:hAnsi="Courier New" w:cs="Courier New" w:hint="default"/>
+      </w:rPr>
+    </w:lvl>
+    <w:lvl w:ilvl="2" w:tplc="0C0A0005" w:tentative="1">
+      <w:start w:val="1"/>
+      <w:numFmt w:val="bullet"/>
+      <w:lvlText w:val=""/>
+      <w:lvlJc w:val="left"/>
+      <w:pPr>
+        <w:ind w:left="2160" w:hanging="360"/>
+      </w:pPr>
+      <w:rPr>
+        <w:rFonts w:ascii="Wingdings" w:hAnsi="Wingdings" w:hint="default"/>
+      </w:rPr>
+    </w:lvl>
+    <w:lvl w:ilvl="3" w:tplc="0C0A0001" w:tentative="1">
+      <w:start w:val="1"/>
+      <w:numFmt w:val="bullet"/>
+      <w:lvlText w:val=""/>
+      <w:lvlJc w:val="left"/>
+      <w:pPr>
+        <w:ind w:left="2880" w:hanging="360"/>
+      </w:pPr>
+      <w:rPr>
+        <w:rFonts w:ascii="Symbol" w:hAnsi="Symbol" w:hint="default"/>
+      </w:rPr>
+    </w:lvl>
+    <w:lvl w:ilvl="4" w:tplc="0C0A0003" w:tentative="1">
+      <w:start w:val="1"/>
+      <w:numFmt w:val="bullet"/>
+      <w:lvlText w:val="o"/>
+      <w:lvlJc w:val="left"/>
+      <w:pPr>
+        <w:ind w:left="3600" w:hanging="360"/>
+      </w:pPr>
+      <w:rPr>
+        <w:rFonts w:ascii="Courier New" w:hAnsi="Courier New" w:cs="Courier New" w:hint="default"/>
+      </w:rPr>
+    </w:lvl>
+    <w:lvl w:ilvl="5" w:tplc="0C0A0005" w:tentative="1">
+      <w:start w:val="1"/>
+      <w:numFmt w:val="bullet"/>
+      <w:lvlText w:val=""/>
+      <w:lvlJc w:val="left"/>
+      <w:pPr>
+        <w:ind w:left="4320" w:hanging="360"/>
+      </w:pPr>
+      <w:rPr>
+        <w:rFonts w:ascii="Wingdings" w:hAnsi="Wingdings" w:hint="default"/>
+      </w:rPr>
+    </w:lvl>
+    <w:lvl w:ilvl="6" w:tplc="0C0A0001" w:tentative="1">
+      <w:start w:val="1"/>
+      <w:numFmt w:val="bullet"/>
+      <w:lvlText w:val=""/>
+      <w:lvlJc w:val="left"/>
+      <w:pPr>
+        <w:ind w:left="5040" w:hanging="360"/>
+      </w:pPr>
+      <w:rPr>
+        <w:rFonts w:ascii="Symbol" w:hAnsi="Symbol" w:hint="default"/>
+      </w:rPr>
+    </w:lvl>
+    <w:lvl w:ilvl="7" w:tplc="0C0A0003" w:tentative="1">
+      <w:start w:val="1"/>
+      <w:numFmt w:val="bullet"/>
+      <w:lvlText w:val="o"/>
+      <w:lvlJc w:val="left"/>
+      <w:pPr>
+        <w:ind w:left="5760" w:hanging="360"/>
+      </w:pPr>
+      <w:rPr>
+        <w:rFonts w:ascii="Courier New" w:hAnsi="Courier New" w:cs="Courier New" w:hint="default"/>
+      </w:rPr>
+    </w:lvl>
+    <w:lvl w:ilvl="8" w:tplc="0C0A0005" w:tentative="1">
+      <w:start w:val="1"/>
+      <w:numFmt w:val="bullet"/>
+      <w:lvlText w:val=""/>
+      <w:lvlJc w:val="left"/>
+      <w:pPr>
+        <w:ind w:left="6480" w:hanging="360"/>
+      </w:pPr>
+      <w:rPr>
+        <w:rFonts w:ascii="Wingdings" w:hAnsi="Wingdings" w:hint="default"/>
+      </w:rPr>
+    </w:lvl>
+  </w:abstractNum>
+  <w:abstractNum w:abstractNumId="12" w15:restartNumberingAfterBreak="0">
+    <w:nsid w:val="66C71AF1"/>
+    <w:multiLevelType w:val="hybridMultilevel"/>
+    <w:tmpl w:val="9DD46FBE"/>
+    <w:lvl w:ilvl="0" w:tplc="0C0A0001">
+      <w:start w:val="1"/>
+      <w:numFmt w:val="bullet"/>
+      <w:lvlText w:val=""/>
+      <w:lvlJc w:val="left"/>
+      <w:pPr>
+        <w:ind w:left="1068" w:hanging="360"/>
+      </w:pPr>
+      <w:rPr>
+        <w:rFonts w:ascii="Symbol" w:hAnsi="Symbol" w:hint="default"/>
+      </w:rPr>
+    </w:lvl>
+    <w:lvl w:ilvl="1" w:tplc="0C0A0003" w:tentative="1">
+      <w:start w:val="1"/>
+      <w:numFmt w:val="bullet"/>
+      <w:lvlText w:val="o"/>
+      <w:lvlJc w:val="left"/>
+      <w:pPr>
+        <w:ind w:left="1788" w:hanging="360"/>
+      </w:pPr>
+      <w:rPr>
+        <w:rFonts w:ascii="Courier New" w:hAnsi="Courier New" w:cs="Courier New" w:hint="default"/>
+      </w:rPr>
+    </w:lvl>
+    <w:lvl w:ilvl="2" w:tplc="0C0A0005" w:tentative="1">
+      <w:start w:val="1"/>
+      <w:numFmt w:val="bullet"/>
+      <w:lvlText w:val=""/>
+      <w:lvlJc w:val="left"/>
+      <w:pPr>
+        <w:ind w:left="2508" w:hanging="360"/>
+      </w:pPr>
+      <w:rPr>
+        <w:rFonts w:ascii="Wingdings" w:hAnsi="Wingdings" w:hint="default"/>
+      </w:rPr>
+    </w:lvl>
+    <w:lvl w:ilvl="3" w:tplc="0C0A0001" w:tentative="1">
+      <w:start w:val="1"/>
+      <w:numFmt w:val="bullet"/>
+      <w:lvlText w:val=""/>
+      <w:lvlJc w:val="left"/>
+      <w:pPr>
+        <w:ind w:left="3228" w:hanging="360"/>
+      </w:pPr>
+      <w:rPr>
+        <w:rFonts w:ascii="Symbol" w:hAnsi="Symbol" w:hint="default"/>
+      </w:rPr>
+    </w:lvl>
+    <w:lvl w:ilvl="4" w:tplc="0C0A0003" w:tentative="1">
+      <w:start w:val="1"/>
+      <w:numFmt w:val="bullet"/>
+      <w:lvlText w:val="o"/>
+      <w:lvlJc w:val="left"/>
+      <w:pPr>
+        <w:ind w:left="3948" w:hanging="360"/>
+      </w:pPr>
+      <w:rPr>
+        <w:rFonts w:ascii="Courier New" w:hAnsi="Courier New" w:cs="Courier New" w:hint="default"/>
+      </w:rPr>
+    </w:lvl>
+    <w:lvl w:ilvl="5" w:tplc="0C0A0005" w:tentative="1">
+      <w:start w:val="1"/>
+      <w:numFmt w:val="bullet"/>
+      <w:lvlText w:val=""/>
+      <w:lvlJc w:val="left"/>
+      <w:pPr>
+        <w:ind w:left="4668" w:hanging="360"/>
+      </w:pPr>
+      <w:rPr>
+        <w:rFonts w:ascii="Wingdings" w:hAnsi="Wingdings" w:hint="default"/>
+      </w:rPr>
+    </w:lvl>
+    <w:lvl w:ilvl="6" w:tplc="0C0A0001" w:tentative="1">
+      <w:start w:val="1"/>
+      <w:numFmt w:val="bullet"/>
+      <w:lvlText w:val=""/>
+      <w:lvlJc w:val="left"/>
+      <w:pPr>
+        <w:ind w:left="5388" w:hanging="360"/>
+      </w:pPr>
+      <w:rPr>
+        <w:rFonts w:ascii="Symbol" w:hAnsi="Symbol" w:hint="default"/>
+      </w:rPr>
+    </w:lvl>
+    <w:lvl w:ilvl="7" w:tplc="0C0A0003" w:tentative="1">
+      <w:start w:val="1"/>
+      <w:numFmt w:val="bullet"/>
+      <w:lvlText w:val="o"/>
+      <w:lvlJc w:val="left"/>
+      <w:pPr>
+        <w:ind w:left="6108" w:hanging="360"/>
+      </w:pPr>
+      <w:rPr>
+        <w:rFonts w:ascii="Courier New" w:hAnsi="Courier New" w:cs="Courier New" w:hint="default"/>
+      </w:rPr>
+    </w:lvl>
+    <w:lvl w:ilvl="8" w:tplc="0C0A0005" w:tentative="1">
+      <w:start w:val="1"/>
+      <w:numFmt w:val="bullet"/>
+      <w:lvlText w:val=""/>
+      <w:lvlJc w:val="left"/>
+      <w:pPr>
+        <w:ind w:left="6828" w:hanging="360"/>
+      </w:pPr>
+      <w:rPr>
+        <w:rFonts w:ascii="Wingdings" w:hAnsi="Wingdings" w:hint="default"/>
+      </w:rPr>
+    </w:lvl>
+  </w:abstractNum>
+  <w:abstractNum w:abstractNumId="13" w15:restartNumberingAfterBreak="0">
     <w:nsid w:val="75AA4B0C"/>
     <w:multiLevelType w:val="hybridMultilevel"/>
     <w:tmpl w:val="AAAC1B96"/>
@@ -1693,17 +4215,315 @@
       </w:rPr>
     </w:lvl>
   </w:abstractNum>
+  <w:abstractNum w:abstractNumId="14" w15:restartNumberingAfterBreak="0">
+    <w:nsid w:val="78A34D39"/>
+    <w:multiLevelType w:val="hybridMultilevel"/>
+    <w:tmpl w:val="21309FAA"/>
+    <w:lvl w:ilvl="0" w:tplc="0C0A0001">
+      <w:start w:val="1"/>
+      <w:numFmt w:val="bullet"/>
+      <w:lvlText w:val=""/>
+      <w:lvlJc w:val="left"/>
+      <w:pPr>
+        <w:ind w:left="1068" w:hanging="360"/>
+      </w:pPr>
+      <w:rPr>
+        <w:rFonts w:ascii="Symbol" w:hAnsi="Symbol" w:hint="default"/>
+      </w:rPr>
+    </w:lvl>
+    <w:lvl w:ilvl="1" w:tplc="0C0A0003" w:tentative="1">
+      <w:start w:val="1"/>
+      <w:numFmt w:val="bullet"/>
+      <w:lvlText w:val="o"/>
+      <w:lvlJc w:val="left"/>
+      <w:pPr>
+        <w:ind w:left="1788" w:hanging="360"/>
+      </w:pPr>
+      <w:rPr>
+        <w:rFonts w:ascii="Courier New" w:hAnsi="Courier New" w:cs="Courier New" w:hint="default"/>
+      </w:rPr>
+    </w:lvl>
+    <w:lvl w:ilvl="2" w:tplc="0C0A0005" w:tentative="1">
+      <w:start w:val="1"/>
+      <w:numFmt w:val="bullet"/>
+      <w:lvlText w:val=""/>
+      <w:lvlJc w:val="left"/>
+      <w:pPr>
+        <w:ind w:left="2508" w:hanging="360"/>
+      </w:pPr>
+      <w:rPr>
+        <w:rFonts w:ascii="Wingdings" w:hAnsi="Wingdings" w:hint="default"/>
+      </w:rPr>
+    </w:lvl>
+    <w:lvl w:ilvl="3" w:tplc="0C0A0001" w:tentative="1">
+      <w:start w:val="1"/>
+      <w:numFmt w:val="bullet"/>
+      <w:lvlText w:val=""/>
+      <w:lvlJc w:val="left"/>
+      <w:pPr>
+        <w:ind w:left="3228" w:hanging="360"/>
+      </w:pPr>
+      <w:rPr>
+        <w:rFonts w:ascii="Symbol" w:hAnsi="Symbol" w:hint="default"/>
+      </w:rPr>
+    </w:lvl>
+    <w:lvl w:ilvl="4" w:tplc="0C0A0003" w:tentative="1">
+      <w:start w:val="1"/>
+      <w:numFmt w:val="bullet"/>
+      <w:lvlText w:val="o"/>
+      <w:lvlJc w:val="left"/>
+      <w:pPr>
+        <w:ind w:left="3948" w:hanging="360"/>
+      </w:pPr>
+      <w:rPr>
+        <w:rFonts w:ascii="Courier New" w:hAnsi="Courier New" w:cs="Courier New" w:hint="default"/>
+      </w:rPr>
+    </w:lvl>
+    <w:lvl w:ilvl="5" w:tplc="0C0A0005" w:tentative="1">
+      <w:start w:val="1"/>
+      <w:numFmt w:val="bullet"/>
+      <w:lvlText w:val=""/>
+      <w:lvlJc w:val="left"/>
+      <w:pPr>
+        <w:ind w:left="4668" w:hanging="360"/>
+      </w:pPr>
+      <w:rPr>
+        <w:rFonts w:ascii="Wingdings" w:hAnsi="Wingdings" w:hint="default"/>
+      </w:rPr>
+    </w:lvl>
+    <w:lvl w:ilvl="6" w:tplc="0C0A0001" w:tentative="1">
+      <w:start w:val="1"/>
+      <w:numFmt w:val="bullet"/>
+      <w:lvlText w:val=""/>
+      <w:lvlJc w:val="left"/>
+      <w:pPr>
+        <w:ind w:left="5388" w:hanging="360"/>
+      </w:pPr>
+      <w:rPr>
+        <w:rFonts w:ascii="Symbol" w:hAnsi="Symbol" w:hint="default"/>
+      </w:rPr>
+    </w:lvl>
+    <w:lvl w:ilvl="7" w:tplc="0C0A0003" w:tentative="1">
+      <w:start w:val="1"/>
+      <w:numFmt w:val="bullet"/>
+      <w:lvlText w:val="o"/>
+      <w:lvlJc w:val="left"/>
+      <w:pPr>
+        <w:ind w:left="6108" w:hanging="360"/>
+      </w:pPr>
+      <w:rPr>
+        <w:rFonts w:ascii="Courier New" w:hAnsi="Courier New" w:cs="Courier New" w:hint="default"/>
+      </w:rPr>
+    </w:lvl>
+    <w:lvl w:ilvl="8" w:tplc="0C0A0005" w:tentative="1">
+      <w:start w:val="1"/>
+      <w:numFmt w:val="bullet"/>
+      <w:lvlText w:val=""/>
+      <w:lvlJc w:val="left"/>
+      <w:pPr>
+        <w:ind w:left="6828" w:hanging="360"/>
+      </w:pPr>
+      <w:rPr>
+        <w:rFonts w:ascii="Wingdings" w:hAnsi="Wingdings" w:hint="default"/>
+      </w:rPr>
+    </w:lvl>
+  </w:abstractNum>
+  <w:abstractNum w:abstractNumId="15" w15:restartNumberingAfterBreak="0">
+    <w:nsid w:val="7E0E461F"/>
+    <w:multiLevelType w:val="multilevel"/>
+    <w:tmpl w:val="CE38D018"/>
+    <w:lvl w:ilvl="0">
+      <w:start w:val="1"/>
+      <w:numFmt w:val="bullet"/>
+      <w:lvlText w:val=""/>
+      <w:lvlJc w:val="left"/>
+      <w:pPr>
+        <w:tabs>
+          <w:tab w:val="num" w:pos="720"/>
+        </w:tabs>
+        <w:ind w:left="720" w:hanging="360"/>
+      </w:pPr>
+      <w:rPr>
+        <w:rFonts w:ascii="Symbol" w:hAnsi="Symbol" w:hint="default"/>
+        <w:sz w:val="20"/>
+      </w:rPr>
+    </w:lvl>
+    <w:lvl w:ilvl="1" w:tentative="1">
+      <w:start w:val="1"/>
+      <w:numFmt w:val="bullet"/>
+      <w:lvlText w:val="o"/>
+      <w:lvlJc w:val="left"/>
+      <w:pPr>
+        <w:tabs>
+          <w:tab w:val="num" w:pos="1440"/>
+        </w:tabs>
+        <w:ind w:left="1440" w:hanging="360"/>
+      </w:pPr>
+      <w:rPr>
+        <w:rFonts w:ascii="Courier New" w:hAnsi="Courier New" w:hint="default"/>
+        <w:sz w:val="20"/>
+      </w:rPr>
+    </w:lvl>
+    <w:lvl w:ilvl="2" w:tentative="1">
+      <w:start w:val="1"/>
+      <w:numFmt w:val="bullet"/>
+      <w:lvlText w:val=""/>
+      <w:lvlJc w:val="left"/>
+      <w:pPr>
+        <w:tabs>
+          <w:tab w:val="num" w:pos="2160"/>
+        </w:tabs>
+        <w:ind w:left="2160" w:hanging="360"/>
+      </w:pPr>
+      <w:rPr>
+        <w:rFonts w:ascii="Wingdings" w:hAnsi="Wingdings" w:hint="default"/>
+        <w:sz w:val="20"/>
+      </w:rPr>
+    </w:lvl>
+    <w:lvl w:ilvl="3" w:tentative="1">
+      <w:start w:val="1"/>
+      <w:numFmt w:val="bullet"/>
+      <w:lvlText w:val=""/>
+      <w:lvlJc w:val="left"/>
+      <w:pPr>
+        <w:tabs>
+          <w:tab w:val="num" w:pos="2880"/>
+        </w:tabs>
+        <w:ind w:left="2880" w:hanging="360"/>
+      </w:pPr>
+      <w:rPr>
+        <w:rFonts w:ascii="Wingdings" w:hAnsi="Wingdings" w:hint="default"/>
+        <w:sz w:val="20"/>
+      </w:rPr>
+    </w:lvl>
+    <w:lvl w:ilvl="4" w:tentative="1">
+      <w:start w:val="1"/>
+      <w:numFmt w:val="bullet"/>
+      <w:lvlText w:val=""/>
+      <w:lvlJc w:val="left"/>
+      <w:pPr>
+        <w:tabs>
+          <w:tab w:val="num" w:pos="3600"/>
+        </w:tabs>
+        <w:ind w:left="3600" w:hanging="360"/>
+      </w:pPr>
+      <w:rPr>
+        <w:rFonts w:ascii="Wingdings" w:hAnsi="Wingdings" w:hint="default"/>
+        <w:sz w:val="20"/>
+      </w:rPr>
+    </w:lvl>
+    <w:lvl w:ilvl="5" w:tentative="1">
+      <w:start w:val="1"/>
+      <w:numFmt w:val="bullet"/>
+      <w:lvlText w:val=""/>
+      <w:lvlJc w:val="left"/>
+      <w:pPr>
+        <w:tabs>
+          <w:tab w:val="num" w:pos="4320"/>
+        </w:tabs>
+        <w:ind w:left="4320" w:hanging="360"/>
+      </w:pPr>
+      <w:rPr>
+        <w:rFonts w:ascii="Wingdings" w:hAnsi="Wingdings" w:hint="default"/>
+        <w:sz w:val="20"/>
+      </w:rPr>
+    </w:lvl>
+    <w:lvl w:ilvl="6" w:tentative="1">
+      <w:start w:val="1"/>
+      <w:numFmt w:val="bullet"/>
+      <w:lvlText w:val=""/>
+      <w:lvlJc w:val="left"/>
+      <w:pPr>
+        <w:tabs>
+          <w:tab w:val="num" w:pos="5040"/>
+        </w:tabs>
+        <w:ind w:left="5040" w:hanging="360"/>
+      </w:pPr>
+      <w:rPr>
+        <w:rFonts w:ascii="Wingdings" w:hAnsi="Wingdings" w:hint="default"/>
+        <w:sz w:val="20"/>
+      </w:rPr>
+    </w:lvl>
+    <w:lvl w:ilvl="7" w:tentative="1">
+      <w:start w:val="1"/>
+      <w:numFmt w:val="bullet"/>
+      <w:lvlText w:val=""/>
+      <w:lvlJc w:val="left"/>
+      <w:pPr>
+        <w:tabs>
+          <w:tab w:val="num" w:pos="5760"/>
+        </w:tabs>
+        <w:ind w:left="5760" w:hanging="360"/>
+      </w:pPr>
+      <w:rPr>
+        <w:rFonts w:ascii="Wingdings" w:hAnsi="Wingdings" w:hint="default"/>
+        <w:sz w:val="20"/>
+      </w:rPr>
+    </w:lvl>
+    <w:lvl w:ilvl="8" w:tentative="1">
+      <w:start w:val="1"/>
+      <w:numFmt w:val="bullet"/>
+      <w:lvlText w:val=""/>
+      <w:lvlJc w:val="left"/>
+      <w:pPr>
+        <w:tabs>
+          <w:tab w:val="num" w:pos="6480"/>
+        </w:tabs>
+        <w:ind w:left="6480" w:hanging="360"/>
+      </w:pPr>
+      <w:rPr>
+        <w:rFonts w:ascii="Wingdings" w:hAnsi="Wingdings" w:hint="default"/>
+        <w:sz w:val="20"/>
+      </w:rPr>
+    </w:lvl>
+  </w:abstractNum>
   <w:num w:numId="1" w16cid:durableId="992835450">
+    <w:abstractNumId w:val="13"/>
+  </w:num>
+  <w:num w:numId="2" w16cid:durableId="120926149">
     <w:abstractNumId w:val="3"/>
   </w:num>
-  <w:num w:numId="2" w16cid:durableId="120926149">
+  <w:num w:numId="3" w16cid:durableId="1117213967">
+    <w:abstractNumId w:val="7"/>
+  </w:num>
+  <w:num w:numId="4" w16cid:durableId="347373433">
+    <w:abstractNumId w:val="2"/>
+  </w:num>
+  <w:num w:numId="5" w16cid:durableId="1750737736">
+    <w:abstractNumId w:val="0"/>
+  </w:num>
+  <w:num w:numId="6" w16cid:durableId="604188394">
     <w:abstractNumId w:val="1"/>
   </w:num>
-  <w:num w:numId="3" w16cid:durableId="1117213967">
-    <w:abstractNumId w:val="2"/>
+  <w:num w:numId="7" w16cid:durableId="1325553782">
+    <w:abstractNumId w:val="11"/>
   </w:num>
-  <w:num w:numId="4" w16cid:durableId="347373433">
-    <w:abstractNumId w:val="0"/>
+  <w:num w:numId="8" w16cid:durableId="2073501522">
+    <w:abstractNumId w:val="5"/>
+  </w:num>
+  <w:num w:numId="9" w16cid:durableId="452599995">
+    <w:abstractNumId w:val="6"/>
+  </w:num>
+  <w:num w:numId="10" w16cid:durableId="1587962331">
+    <w:abstractNumId w:val="9"/>
+  </w:num>
+  <w:num w:numId="11" w16cid:durableId="878081804">
+    <w:abstractNumId w:val="12"/>
+  </w:num>
+  <w:num w:numId="12" w16cid:durableId="1778140796">
+    <w:abstractNumId w:val="8"/>
+  </w:num>
+  <w:num w:numId="13" w16cid:durableId="1182233564">
+    <w:abstractNumId w:val="10"/>
+  </w:num>
+  <w:num w:numId="14" w16cid:durableId="486829162">
+    <w:abstractNumId w:val="14"/>
+  </w:num>
+  <w:num w:numId="15" w16cid:durableId="1592858548">
+    <w:abstractNumId w:val="15"/>
+  </w:num>
+  <w:num w:numId="16" w16cid:durableId="1518890429">
+    <w:abstractNumId w:val="4"/>
   </w:num>
 </w:numbering>
 </file>
@@ -2159,7 +4979,6 @@
     <w:next w:val="Normal"/>
     <w:link w:val="Ttulo3Car"/>
     <w:uiPriority w:val="9"/>
-    <w:semiHidden/>
     <w:unhideWhenUsed/>
     <w:qFormat/>
     <w:rsid w:val="00356FAC"/>
@@ -2366,7 +5185,6 @@
     <w:basedOn w:val="Fuentedeprrafopredeter"/>
     <w:link w:val="Ttulo3"/>
     <w:uiPriority w:val="9"/>
-    <w:semiHidden/>
     <w:rsid w:val="00356FAC"/>
     <w:rPr>
       <w:rFonts w:eastAsiaTheme="majorEastAsia" w:cstheme="majorBidi"/>
@@ -2691,6 +5509,47 @@
       <w:shd w:val="clear" w:color="auto" w:fill="E1DFDD"/>
     </w:rPr>
   </w:style>
+  <w:style w:type="character" w:styleId="CdigoHTML">
+    <w:name w:val="HTML Code"/>
+    <w:basedOn w:val="Fuentedeprrafopredeter"/>
+    <w:uiPriority w:val="99"/>
+    <w:semiHidden/>
+    <w:unhideWhenUsed/>
+    <w:rsid w:val="00A5175F"/>
+    <w:rPr>
+      <w:rFonts w:ascii="Courier New" w:eastAsia="Times New Roman" w:hAnsi="Courier New" w:cs="Courier New"/>
+      <w:sz w:val="20"/>
+      <w:szCs w:val="20"/>
+    </w:rPr>
+  </w:style>
+  <w:style w:type="paragraph" w:styleId="NormalWeb">
+    <w:name w:val="Normal (Web)"/>
+    <w:basedOn w:val="Normal"/>
+    <w:uiPriority w:val="99"/>
+    <w:semiHidden/>
+    <w:unhideWhenUsed/>
+    <w:rsid w:val="00A5175F"/>
+    <w:pPr>
+      <w:spacing w:before="100" w:beforeAutospacing="1" w:after="100" w:afterAutospacing="1" w:line="240" w:lineRule="auto"/>
+    </w:pPr>
+    <w:rPr>
+      <w:rFonts w:ascii="Times New Roman" w:eastAsia="Times New Roman" w:hAnsi="Times New Roman" w:cs="Times New Roman"/>
+      <w:kern w:val="0"/>
+      <w:lang w:eastAsia="es-ES"/>
+      <w14:ligatures w14:val="none"/>
+    </w:rPr>
+  </w:style>
+  <w:style w:type="character" w:styleId="Textoennegrita">
+    <w:name w:val="Strong"/>
+    <w:basedOn w:val="Fuentedeprrafopredeter"/>
+    <w:uiPriority w:val="22"/>
+    <w:qFormat/>
+    <w:rsid w:val="00A5175F"/>
+    <w:rPr>
+      <w:b/>
+      <w:bCs/>
+    </w:rPr>
+  </w:style>
 </w:styles>
 </file>
 

</xml_diff>